<commit_message>
from wangyingchen at 20191231_am
</commit_message>
<xml_diff>
--- a/Redis/Redis学习笔记/01.集群安装与测试.docx
+++ b/Redis/Redis学习笔记/01.集群安装与测试.docx
@@ -3,23 +3,31 @@
 <w:document xmlns:wpc="http://schemas.microsoft.com/office/word/2010/wordprocessingCanvas" xmlns:mc="http://schemas.openxmlformats.org/markup-compatibility/2006" xmlns:o="urn:schemas-microsoft-com:office:office" xmlns:r="http://schemas.openxmlformats.org/officeDocument/2006/relationships" xmlns:m="http://schemas.openxmlformats.org/officeDocument/2006/math" xmlns:v="urn:schemas-microsoft-com:vml" xmlns:wp14="http://schemas.microsoft.com/office/word/2010/wordprocessingDrawing" xmlns:wp="http://schemas.openxmlformats.org/drawingml/2006/wordprocessingDrawing" xmlns:w10="urn:schemas-microsoft-com:office:word" xmlns:w="http://schemas.openxmlformats.org/wordprocessingml/2006/main" xmlns:w14="http://schemas.microsoft.com/office/word/2010/wordml" xmlns:w15="http://schemas.microsoft.com/office/word/2012/wordml" xmlns:wpg="http://schemas.microsoft.com/office/word/2010/wordprocessingGroup" xmlns:wpi="http://schemas.microsoft.com/office/word/2010/wordprocessingInk" xmlns:wne="http://schemas.microsoft.com/office/word/2006/wordml" xmlns:wps="http://schemas.microsoft.com/office/word/2010/wordprocessingShape" mc:Ignorable="w14 w15 wp14">
   <w:body>
     <w:p>
+      <w:pPr>
+        <w:pStyle w:val="1"/>
+      </w:pPr>
+      <w:proofErr w:type="spellStart"/>
       <w:r>
         <w:rPr>
           <w:rFonts w:hint="eastAsia"/>
         </w:rPr>
-        <w:t>Redis 3.2.5</w:t>
-      </w:r>
+        <w:t>Redis</w:t>
+      </w:r>
+      <w:proofErr w:type="spellEnd"/>
       <w:r>
         <w:rPr>
           <w:rFonts w:hint="eastAsia"/>
         </w:rPr>
-        <w:t>集群</w:t>
+        <w:t xml:space="preserve"> 3.2.5集群</w:t>
       </w:r>
       <w:r>
         <w:t>安装与测试</w:t>
       </w:r>
     </w:p>
     <w:p>
+      <w:pPr>
+        <w:pStyle w:val="2"/>
+      </w:pPr>
       <w:r>
         <w:rPr>
           <w:rFonts w:hint="eastAsia"/>
@@ -131,6 +139,7 @@
                                 </w:rPr>
                                 <w:t>/</w:t>
                               </w:r>
+                              <w:proofErr w:type="spellStart"/>
                               <w:r>
                                 <w:rPr>
                                   <w:rFonts w:ascii="Consolas" w:eastAsia="宋体" w:hAnsi="Consolas" w:cs="Consolas"/>
@@ -142,6 +151,7 @@
                                 </w:rPr>
                                 <w:t>usr</w:t>
                               </w:r>
+                              <w:proofErr w:type="spellEnd"/>
                               <w:r>
                                 <w:rPr>
                                   <w:rFonts w:ascii="Consolas" w:eastAsia="宋体" w:hAnsi="Consolas" w:cs="Consolas"/>
@@ -183,6 +193,7 @@
                                   <w:szCs w:val="18"/>
                                 </w:rPr>
                               </w:pPr>
+                              <w:proofErr w:type="spellStart"/>
                               <w:r>
                                 <w:rPr>
                                   <w:rFonts w:ascii="Consolas" w:eastAsia="宋体" w:hAnsi="Consolas" w:cs="Consolas"/>
@@ -192,7 +203,19 @@
                                   <w:szCs w:val="18"/>
                                   <w:bdr w:val="none" w:sz="0" w:space="0" w:color="auto" w:frame="1"/>
                                 </w:rPr>
-                                <w:t>wget http</w:t>
+                                <w:t>wget</w:t>
+                              </w:r>
+                              <w:proofErr w:type="spellEnd"/>
+                              <w:r>
+                                <w:rPr>
+                                  <w:rFonts w:ascii="Consolas" w:eastAsia="宋体" w:hAnsi="Consolas" w:cs="Consolas"/>
+                                  <w:color w:val="48484C"/>
+                                  <w:kern w:val="0"/>
+                                  <w:sz w:val="18"/>
+                                  <w:szCs w:val="18"/>
+                                  <w:bdr w:val="none" w:sz="0" w:space="0" w:color="auto" w:frame="1"/>
+                                </w:rPr>
+                                <w:t xml:space="preserve"> http</w:t>
                               </w:r>
                               <w:r>
                                 <w:rPr>
@@ -259,6 +282,7 @@
                                 </w:rPr>
                                 <w:t>-</w:t>
                               </w:r>
+                              <w:proofErr w:type="spellStart"/>
                               <w:r>
                                 <w:rPr>
                                   <w:rFonts w:ascii="Consolas" w:eastAsia="宋体" w:hAnsi="Consolas" w:cs="Consolas"/>
@@ -268,7 +292,19 @@
                                   <w:szCs w:val="18"/>
                                   <w:bdr w:val="none" w:sz="0" w:space="0" w:color="auto" w:frame="1"/>
                                 </w:rPr>
-                                <w:t xml:space="preserve">zxvf </w:t>
+                                <w:t>zxvf</w:t>
+                              </w:r>
+                              <w:proofErr w:type="spellEnd"/>
+                              <w:r>
+                                <w:rPr>
+                                  <w:rFonts w:ascii="Consolas" w:eastAsia="宋体" w:hAnsi="Consolas" w:cs="Consolas"/>
+                                  <w:color w:val="48484C"/>
+                                  <w:kern w:val="0"/>
+                                  <w:sz w:val="18"/>
+                                  <w:szCs w:val="18"/>
+                                  <w:bdr w:val="none" w:sz="0" w:space="0" w:color="auto" w:frame="1"/>
+                                </w:rPr>
+                                <w:t xml:space="preserve"> </w:t>
                               </w:r>
                               <w:r>
                                 <w:rPr>
@@ -697,6 +733,9 @@
       </w:r>
     </w:p>
     <w:p>
+      <w:pPr>
+        <w:pStyle w:val="2"/>
+      </w:pPr>
       <w:r>
         <w:rPr>
           <w:rFonts w:hint="eastAsia"/>
@@ -1089,18 +1128,23 @@
       </w:r>
     </w:p>
     <w:p>
+      <w:pPr>
+        <w:pStyle w:val="2"/>
+      </w:pPr>
       <w:r>
         <w:rPr>
           <w:rFonts w:hint="eastAsia"/>
         </w:rPr>
         <w:t>创建</w:t>
       </w:r>
+      <w:proofErr w:type="spellStart"/>
       <w:r>
         <w:rPr>
           <w:rFonts w:hint="eastAsia"/>
         </w:rPr>
         <w:t>redis</w:t>
       </w:r>
+      <w:proofErr w:type="spellEnd"/>
       <w:r>
         <w:rPr>
           <w:rFonts w:hint="eastAsia"/>
@@ -1173,7 +1217,27 @@
                                   <w:szCs w:val="18"/>
                                   <w:shd w:val="clear" w:color="auto" w:fill="EEF0F4"/>
                                 </w:rPr>
-                                <w:t>测试我们选择2台服务器，分别为：192.168.215.129，192.168.215.130.每分服务器有3个节点。</w:t>
+                                <w:t>测试我们选择2台服务器，分别为：192.168.215.129，192.168.215.130.</w:t>
+                              </w:r>
+                              <w:r>
+                                <w:rPr>
+                                  <w:rFonts w:ascii="微软雅黑" w:eastAsia="微软雅黑" w:hAnsi="微软雅黑" w:hint="eastAsia"/>
+                                  <w:color w:val="4F4F4F"/>
+                                  <w:sz w:val="18"/>
+                                  <w:szCs w:val="18"/>
+                                  <w:shd w:val="clear" w:color="auto" w:fill="EEF0F4"/>
+                                </w:rPr>
+                                <w:t>每台</w:t>
+                              </w:r>
+                              <w:r>
+                                <w:rPr>
+                                  <w:rFonts w:ascii="微软雅黑" w:eastAsia="微软雅黑" w:hAnsi="微软雅黑" w:hint="eastAsia"/>
+                                  <w:color w:val="4F4F4F"/>
+                                  <w:sz w:val="18"/>
+                                  <w:szCs w:val="18"/>
+                                  <w:shd w:val="clear" w:color="auto" w:fill="EEF0F4"/>
+                                </w:rPr>
+                                <w:t>服务器有3个节点。</w:t>
                               </w:r>
                             </w:p>
                           </w:txbxContent>
@@ -1194,10 +1258,33 @@
           <mc:Fallback>
             <w:pict>
               <v:group id="画布 5" o:spid="_x0000_s1032" editas="canvas" style="width:415.3pt;height:33.45pt;mso-position-horizontal-relative:char;mso-position-vertical-relative:line" coordsize="52743,4241" o:gfxdata="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">
+                <v:shapetype id="_x0000_t75" coordsize="21600,21600" o:spt="75" o:preferrelative="t" path="m@4@5l@4@11@9@11@9@5xe" filled="f" stroked="f">
+                  <v:stroke joinstyle="miter"/>
+                  <v:formulas>
+                    <v:f eqn="if lineDrawn pixelLineWidth 0"/>
+                    <v:f eqn="sum @0 1 0"/>
+                    <v:f eqn="sum 0 0 @1"/>
+                    <v:f eqn="prod @2 1 2"/>
+                    <v:f eqn="prod @3 21600 pixelWidth"/>
+                    <v:f eqn="prod @3 21600 pixelHeight"/>
+                    <v:f eqn="sum @0 0 1"/>
+                    <v:f eqn="prod @6 1 2"/>
+                    <v:f eqn="prod @7 21600 pixelWidth"/>
+                    <v:f eqn="sum @8 21600 0"/>
+                    <v:f eqn="prod @7 21600 pixelHeight"/>
+                    <v:f eqn="sum @10 21600 0"/>
+                  </v:formulas>
+                  <v:path o:extrusionok="f" gradientshapeok="t" o:connecttype="rect"/>
+                  <o:lock v:ext="edit" aspectratio="t"/>
+                </v:shapetype>
                 <v:shape id="_x0000_s1033" type="#_x0000_t75" style="position:absolute;width:52743;height:4241;visibility:visible;mso-wrap-style:square">
                   <v:fill o:detectmouseclick="t"/>
                   <v:path o:connecttype="none"/>
                 </v:shape>
+                <v:shapetype id="_x0000_t202" coordsize="21600,21600" o:spt="202" path="m,l,21600r21600,l21600,xe">
+                  <v:stroke joinstyle="miter"/>
+                  <v:path gradientshapeok="t" o:connecttype="rect"/>
+                </v:shapetype>
                 <v:shape id="文本框 6" o:spid="_x0000_s1034" type="#_x0000_t202" style="position:absolute;left:609;top:304;width:52045;height:3887;visibility:visible;mso-wrap-style:square;v-text-anchor:top" o:gfxdata="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" fillcolor="white [3201]" strokecolor="black [3200]" strokeweight="1pt">
                   <v:textbox>
                     <w:txbxContent>
@@ -1216,7 +1303,27 @@
                             <w:szCs w:val="18"/>
                             <w:shd w:val="clear" w:color="auto" w:fill="EEF0F4"/>
                           </w:rPr>
-                          <w:t>测试我们选择2台服务器，分别为：192.168.215.129，192.168.215.130.每分服务器有3个节点。</w:t>
+                          <w:t>测试我们选择2台服务器，分别为：192.168.215.129，192.168.215.130.</w:t>
+                        </w:r>
+                        <w:r>
+                          <w:rPr>
+                            <w:rFonts w:ascii="微软雅黑" w:eastAsia="微软雅黑" w:hAnsi="微软雅黑" w:hint="eastAsia"/>
+                            <w:color w:val="4F4F4F"/>
+                            <w:sz w:val="18"/>
+                            <w:szCs w:val="18"/>
+                            <w:shd w:val="clear" w:color="auto" w:fill="EEF0F4"/>
+                          </w:rPr>
+                          <w:t>每台</w:t>
+                        </w:r>
+                        <w:r>
+                          <w:rPr>
+                            <w:rFonts w:ascii="微软雅黑" w:eastAsia="微软雅黑" w:hAnsi="微软雅黑" w:hint="eastAsia"/>
+                            <w:color w:val="4F4F4F"/>
+                            <w:sz w:val="18"/>
+                            <w:szCs w:val="18"/>
+                            <w:shd w:val="clear" w:color="auto" w:fill="EEF0F4"/>
+                          </w:rPr>
+                          <w:t>服务器有3个节点。</w:t>
                         </w:r>
                       </w:p>
                     </w:txbxContent>
@@ -1336,12 +1443,37 @@
                                   <w:szCs w:val="18"/>
                                 </w:rPr>
                               </w:pPr>
-                              <w:r>
-                                <w:rPr>
-                                  <w:sz w:val="18"/>
-                                  <w:szCs w:val="18"/>
-                                </w:rPr>
-                                <w:t>cd /usr/software</w:t>
+                              <w:proofErr w:type="gramStart"/>
+                              <w:r>
+                                <w:rPr>
+                                  <w:sz w:val="18"/>
+                                  <w:szCs w:val="18"/>
+                                </w:rPr>
+                                <w:t>cd</w:t>
+                              </w:r>
+                              <w:proofErr w:type="gramEnd"/>
+                              <w:r>
+                                <w:rPr>
+                                  <w:sz w:val="18"/>
+                                  <w:szCs w:val="18"/>
+                                </w:rPr>
+                                <w:t xml:space="preserve"> /</w:t>
+                              </w:r>
+                              <w:proofErr w:type="spellStart"/>
+                              <w:r>
+                                <w:rPr>
+                                  <w:sz w:val="18"/>
+                                  <w:szCs w:val="18"/>
+                                </w:rPr>
+                                <w:t>usr</w:t>
+                              </w:r>
+                              <w:proofErr w:type="spellEnd"/>
+                              <w:r>
+                                <w:rPr>
+                                  <w:sz w:val="18"/>
+                                  <w:szCs w:val="18"/>
+                                </w:rPr>
+                                <w:t>/software</w:t>
                               </w:r>
                             </w:p>
                             <w:p>
@@ -1351,13 +1483,23 @@
                                   <w:szCs w:val="18"/>
                                 </w:rPr>
                               </w:pPr>
+                              <w:proofErr w:type="spellStart"/>
                               <w:r>
                                 <w:rPr>
                                   <w:rFonts w:hint="eastAsia"/>
                                   <w:sz w:val="18"/>
                                   <w:szCs w:val="18"/>
                                 </w:rPr>
-                                <w:t>mkdir redis_cluster //</w:t>
+                                <w:t>mkdir</w:t>
+                              </w:r>
+                              <w:proofErr w:type="spellEnd"/>
+                              <w:r>
+                                <w:rPr>
+                                  <w:rFonts w:hint="eastAsia"/>
+                                  <w:sz w:val="18"/>
+                                  <w:szCs w:val="18"/>
+                                </w:rPr>
+                                <w:t xml:space="preserve"> redis_cluster //</w:t>
                               </w:r>
                               <w:r>
                                 <w:rPr>
@@ -1375,12 +1517,21 @@
                                   <w:szCs w:val="18"/>
                                 </w:rPr>
                               </w:pPr>
-                              <w:r>
-                                <w:rPr>
-                                  <w:sz w:val="18"/>
-                                  <w:szCs w:val="18"/>
-                                </w:rPr>
-                                <w:t>cd redis_cluster</w:t>
+                              <w:proofErr w:type="gramStart"/>
+                              <w:r>
+                                <w:rPr>
+                                  <w:sz w:val="18"/>
+                                  <w:szCs w:val="18"/>
+                                </w:rPr>
+                                <w:t>cd</w:t>
+                              </w:r>
+                              <w:proofErr w:type="gramEnd"/>
+                              <w:r>
+                                <w:rPr>
+                                  <w:sz w:val="18"/>
+                                  <w:szCs w:val="18"/>
+                                </w:rPr>
+                                <w:t xml:space="preserve"> redis_cluster</w:t>
                               </w:r>
                             </w:p>
                             <w:p>
@@ -1390,13 +1541,23 @@
                                   <w:szCs w:val="18"/>
                                 </w:rPr>
                               </w:pPr>
+                              <w:proofErr w:type="spellStart"/>
                               <w:r>
                                 <w:rPr>
                                   <w:rFonts w:hint="eastAsia"/>
                                   <w:sz w:val="18"/>
                                   <w:szCs w:val="18"/>
                                 </w:rPr>
-                                <w:t>mkdir 7000 7001 7002  //</w:t>
+                                <w:t>mkdir</w:t>
+                              </w:r>
+                              <w:proofErr w:type="spellEnd"/>
+                              <w:r>
+                                <w:rPr>
+                                  <w:rFonts w:hint="eastAsia"/>
+                                  <w:sz w:val="18"/>
+                                  <w:szCs w:val="18"/>
+                                </w:rPr>
+                                <w:t xml:space="preserve"> 7000 7001 7002  //</w:t>
                               </w:r>
                               <w:r>
                                 <w:rPr>
@@ -1438,6 +1599,7 @@
                                   <w:szCs w:val="18"/>
                                 </w:rPr>
                               </w:pPr>
+                              <w:proofErr w:type="gramStart"/>
                               <w:r>
                                 <w:rPr>
                                   <w:sz w:val="18"/>
@@ -1445,6 +1607,7 @@
                                 </w:rPr>
                                 <w:t>cd ..</w:t>
                               </w:r>
+                              <w:proofErr w:type="gramEnd"/>
                             </w:p>
                             <w:p>
                               <w:pPr>
@@ -1514,7 +1677,57 @@
                                   <w:sz w:val="18"/>
                                   <w:szCs w:val="18"/>
                                 </w:rPr>
-                                <w:t xml:space="preserve"> cp /usr/software/redis-3.2.6/redis.conf  ./redis_cluster/7000/</w:t>
+                                <w:t xml:space="preserve"> </w:t>
+                              </w:r>
+                              <w:proofErr w:type="spellStart"/>
+                              <w:proofErr w:type="gramStart"/>
+                              <w:r>
+                                <w:rPr>
+                                  <w:sz w:val="18"/>
+                                  <w:szCs w:val="18"/>
+                                </w:rPr>
+                                <w:t>cp</w:t>
+                              </w:r>
+                              <w:proofErr w:type="spellEnd"/>
+                              <w:proofErr w:type="gramEnd"/>
+                              <w:r>
+                                <w:rPr>
+                                  <w:sz w:val="18"/>
+                                  <w:szCs w:val="18"/>
+                                </w:rPr>
+                                <w:t xml:space="preserve"> /</w:t>
+                              </w:r>
+                              <w:proofErr w:type="spellStart"/>
+                              <w:r>
+                                <w:rPr>
+                                  <w:sz w:val="18"/>
+                                  <w:szCs w:val="18"/>
+                                </w:rPr>
+                                <w:t>usr</w:t>
+                              </w:r>
+                              <w:proofErr w:type="spellEnd"/>
+                              <w:r>
+                                <w:rPr>
+                                  <w:sz w:val="18"/>
+                                  <w:szCs w:val="18"/>
+                                </w:rPr>
+                                <w:t>/software/redis-3.2.6/</w:t>
+                              </w:r>
+                              <w:proofErr w:type="spellStart"/>
+                              <w:r>
+                                <w:rPr>
+                                  <w:sz w:val="18"/>
+                                  <w:szCs w:val="18"/>
+                                </w:rPr>
+                                <w:t>redis.conf</w:t>
+                              </w:r>
+                              <w:proofErr w:type="spellEnd"/>
+                              <w:r>
+                                <w:rPr>
+                                  <w:sz w:val="18"/>
+                                  <w:szCs w:val="18"/>
+                                </w:rPr>
+                                <w:t xml:space="preserve">  ./redis_cluster/7000/</w:t>
                               </w:r>
                             </w:p>
                             <w:p>
@@ -1569,7 +1782,57 @@
                                   <w:sz w:val="18"/>
                                   <w:szCs w:val="18"/>
                                 </w:rPr>
-                                <w:t xml:space="preserve"> cp /usr/software/redis-3.2.6/redis.conf  ./redis_cluster/7001/</w:t>
+                                <w:t xml:space="preserve"> </w:t>
+                              </w:r>
+                              <w:proofErr w:type="spellStart"/>
+                              <w:proofErr w:type="gramStart"/>
+                              <w:r>
+                                <w:rPr>
+                                  <w:sz w:val="18"/>
+                                  <w:szCs w:val="18"/>
+                                </w:rPr>
+                                <w:t>cp</w:t>
+                              </w:r>
+                              <w:proofErr w:type="spellEnd"/>
+                              <w:proofErr w:type="gramEnd"/>
+                              <w:r>
+                                <w:rPr>
+                                  <w:sz w:val="18"/>
+                                  <w:szCs w:val="18"/>
+                                </w:rPr>
+                                <w:t xml:space="preserve"> /</w:t>
+                              </w:r>
+                              <w:proofErr w:type="spellStart"/>
+                              <w:r>
+                                <w:rPr>
+                                  <w:sz w:val="18"/>
+                                  <w:szCs w:val="18"/>
+                                </w:rPr>
+                                <w:t>usr</w:t>
+                              </w:r>
+                              <w:proofErr w:type="spellEnd"/>
+                              <w:r>
+                                <w:rPr>
+                                  <w:sz w:val="18"/>
+                                  <w:szCs w:val="18"/>
+                                </w:rPr>
+                                <w:t>/software/redis-3.2.6/</w:t>
+                              </w:r>
+                              <w:proofErr w:type="spellStart"/>
+                              <w:r>
+                                <w:rPr>
+                                  <w:sz w:val="18"/>
+                                  <w:szCs w:val="18"/>
+                                </w:rPr>
+                                <w:t>redis.conf</w:t>
+                              </w:r>
+                              <w:proofErr w:type="spellEnd"/>
+                              <w:r>
+                                <w:rPr>
+                                  <w:sz w:val="18"/>
+                                  <w:szCs w:val="18"/>
+                                </w:rPr>
+                                <w:t xml:space="preserve">  ./redis_cluster/7001/</w:t>
                               </w:r>
                             </w:p>
                             <w:p>
@@ -1624,14 +1887,64 @@
                                   <w:sz w:val="18"/>
                                   <w:szCs w:val="18"/>
                                 </w:rPr>
-                                <w:t xml:space="preserve"> cp /usr/software/redis-3.2.6/re</w:t>
-                              </w:r>
-                              <w:r>
-                                <w:rPr>
-                                  <w:sz w:val="18"/>
-                                  <w:szCs w:val="18"/>
-                                </w:rPr>
-                                <w:t>dis.conf  ./redis_cluster/7002/</w:t>
+                                <w:t xml:space="preserve"> </w:t>
+                              </w:r>
+                              <w:proofErr w:type="spellStart"/>
+                              <w:proofErr w:type="gramStart"/>
+                              <w:r>
+                                <w:rPr>
+                                  <w:sz w:val="18"/>
+                                  <w:szCs w:val="18"/>
+                                </w:rPr>
+                                <w:t>cp</w:t>
+                              </w:r>
+                              <w:proofErr w:type="spellEnd"/>
+                              <w:proofErr w:type="gramEnd"/>
+                              <w:r>
+                                <w:rPr>
+                                  <w:sz w:val="18"/>
+                                  <w:szCs w:val="18"/>
+                                </w:rPr>
+                                <w:t xml:space="preserve"> /</w:t>
+                              </w:r>
+                              <w:proofErr w:type="spellStart"/>
+                              <w:r>
+                                <w:rPr>
+                                  <w:sz w:val="18"/>
+                                  <w:szCs w:val="18"/>
+                                </w:rPr>
+                                <w:t>usr</w:t>
+                              </w:r>
+                              <w:proofErr w:type="spellEnd"/>
+                              <w:r>
+                                <w:rPr>
+                                  <w:sz w:val="18"/>
+                                  <w:szCs w:val="18"/>
+                                </w:rPr>
+                                <w:t>/software/redis-3.2.6/</w:t>
+                              </w:r>
+                              <w:proofErr w:type="spellStart"/>
+                              <w:r>
+                                <w:rPr>
+                                  <w:sz w:val="18"/>
+                                  <w:szCs w:val="18"/>
+                                </w:rPr>
+                                <w:t>re</w:t>
+                              </w:r>
+                              <w:r>
+                                <w:rPr>
+                                  <w:sz w:val="18"/>
+                                  <w:szCs w:val="18"/>
+                                </w:rPr>
+                                <w:t>dis.conf</w:t>
+                              </w:r>
+                              <w:proofErr w:type="spellEnd"/>
+                              <w:r>
+                                <w:rPr>
+                                  <w:sz w:val="18"/>
+                                  <w:szCs w:val="18"/>
+                                </w:rPr>
+                                <w:t xml:space="preserve">  ./redis_cluster/7002/</w:t>
                               </w:r>
                             </w:p>
                           </w:txbxContent>
@@ -2098,17 +2411,28 @@
                         <wps:txbx>
                           <w:txbxContent>
                             <w:p>
-                              <w:pPr>
+                              <w:proofErr w:type="spellStart"/>
+                              <w:r>
                                 <w:rPr>
                                   <w:rFonts w:hint="eastAsia"/>
                                 </w:rPr>
-                              </w:pPr>
+                                <w:t>daemonize</w:t>
+                              </w:r>
+                              <w:proofErr w:type="spellEnd"/>
                               <w:r>
                                 <w:rPr>
                                   <w:rFonts w:hint="eastAsia"/>
                                 </w:rPr>
-                                <w:t>daemonize    yes                          //redis</w:t>
-                              </w:r>
+                                <w:t xml:space="preserve">    yes                          //</w:t>
+                              </w:r>
+                              <w:proofErr w:type="spellStart"/>
+                              <w:r>
+                                <w:rPr>
+                                  <w:rFonts w:hint="eastAsia"/>
+                                </w:rPr>
+                                <w:t>redis</w:t>
+                              </w:r>
+                              <w:proofErr w:type="spellEnd"/>
                               <w:r>
                                 <w:rPr>
                                   <w:rFonts w:hint="eastAsia"/>
@@ -2117,17 +2441,42 @@
                               </w:r>
                             </w:p>
                             <w:p>
-                              <w:pPr>
+                              <w:proofErr w:type="spellStart"/>
+                              <w:r>
                                 <w:rPr>
                                   <w:rFonts w:hint="eastAsia"/>
                                 </w:rPr>
-                              </w:pPr>
+                                <w:t>pidfile</w:t>
+                              </w:r>
+                              <w:proofErr w:type="spellEnd"/>
                               <w:r>
                                 <w:rPr>
                                   <w:rFonts w:hint="eastAsia"/>
                                 </w:rPr>
-                                <w:t>pidfile  /var/run/redis_7000.pid          //pidfile</w:t>
-                              </w:r>
+                                <w:t xml:space="preserve">  /</w:t>
+                              </w:r>
+                              <w:proofErr w:type="spellStart"/>
+                              <w:r>
+                                <w:rPr>
+                                  <w:rFonts w:hint="eastAsia"/>
+                                </w:rPr>
+                                <w:t>var</w:t>
+                              </w:r>
+                              <w:proofErr w:type="spellEnd"/>
+                              <w:r>
+                                <w:rPr>
+                                  <w:rFonts w:hint="eastAsia"/>
+                                </w:rPr>
+                                <w:t>/run/redis_7000.pid          //</w:t>
+                              </w:r>
+                              <w:proofErr w:type="spellStart"/>
+                              <w:r>
+                                <w:rPr>
+                                  <w:rFonts w:hint="eastAsia"/>
+                                </w:rPr>
+                                <w:t>pidfile</w:t>
+                              </w:r>
+                              <w:proofErr w:type="spellEnd"/>
                               <w:r>
                                 <w:rPr>
                                   <w:rFonts w:hint="eastAsia"/>
@@ -2142,11 +2491,6 @@
                               </w:r>
                             </w:p>
                             <w:p>
-                              <w:pPr>
-                                <w:rPr>
-                                  <w:rFonts w:hint="eastAsia"/>
-                                </w:rPr>
-                              </w:pPr>
                               <w:r>
                                 <w:rPr>
                                   <w:rFonts w:hint="eastAsia"/>
@@ -2167,11 +2511,6 @@
                               </w:r>
                             </w:p>
                             <w:p>
-                              <w:pPr>
-                                <w:rPr>
-                                  <w:rFonts w:hint="eastAsia"/>
-                                </w:rPr>
-                              </w:pPr>
                               <w:r>
                                 <w:rPr>
                                   <w:rFonts w:hint="eastAsia"/>
@@ -2214,7 +2553,21 @@
                                 <w:rPr>
                                   <w:rFonts w:hint="eastAsia"/>
                                 </w:rPr>
-                                <w:t>cluster-config-file  nodes_7000.conf      //</w:t>
+                                <w:t>cluster-</w:t>
+                              </w:r>
+                              <w:proofErr w:type="spellStart"/>
+                              <w:r>
+                                <w:rPr>
+                                  <w:rFonts w:hint="eastAsia"/>
+                                </w:rPr>
+                                <w:t>config</w:t>
+                              </w:r>
+                              <w:proofErr w:type="spellEnd"/>
+                              <w:r>
+                                <w:rPr>
+                                  <w:rFonts w:hint="eastAsia"/>
+                                </w:rPr>
+                                <w:t>-file  nodes_7000.conf      //</w:t>
                               </w:r>
                               <w:r>
                                 <w:rPr>
@@ -2424,15 +2777,13 @@
       <w:pPr>
         <w:pStyle w:val="a3"/>
         <w:ind w:left="420" w:firstLineChars="0" w:firstLine="0"/>
-        <w:rPr>
-          <w:rFonts w:hint="eastAsia"/>
-        </w:rPr>
       </w:pPr>
       <w:r>
         <w:rPr>
           <w:rFonts w:hint="eastAsia"/>
           <w:noProof/>
         </w:rPr>
+        <w:lastRenderedPageBreak/>
         <mc:AlternateContent>
           <mc:Choice Requires="wpc">
             <w:drawing>
@@ -2480,7 +2831,6 @@
                             <w:p>
                               <w:pPr>
                                 <w:rPr>
-                                  <w:rFonts w:hint="eastAsia"/>
                                   <w:sz w:val="18"/>
                                   <w:szCs w:val="18"/>
                                 </w:rPr>
@@ -2528,7 +2878,6 @@
                             <w:p>
                               <w:pPr>
                                 <w:rPr>
-                                  <w:rFonts w:hint="eastAsia"/>
                                   <w:sz w:val="18"/>
                                   <w:szCs w:val="18"/>
                                 </w:rPr>
@@ -2589,14 +2938,34 @@
                                   <w:szCs w:val="18"/>
                                 </w:rPr>
                               </w:pPr>
+                              <w:proofErr w:type="spellStart"/>
                               <w:r>
                                 <w:rPr>
                                   <w:rFonts w:hint="eastAsia"/>
                                   <w:sz w:val="18"/>
                                   <w:szCs w:val="18"/>
                                 </w:rPr>
-                                <w:t>appendonly  yes          //aof</w:t>
-                              </w:r>
+                                <w:t>appendonly</w:t>
+                              </w:r>
+                              <w:proofErr w:type="spellEnd"/>
+                              <w:r>
+                                <w:rPr>
+                                  <w:rFonts w:hint="eastAsia"/>
+                                  <w:sz w:val="18"/>
+                                  <w:szCs w:val="18"/>
+                                </w:rPr>
+                                <w:t xml:space="preserve">  yes          //</w:t>
+                              </w:r>
+                              <w:proofErr w:type="spellStart"/>
+                              <w:r>
+                                <w:rPr>
+                                  <w:rFonts w:hint="eastAsia"/>
+                                  <w:sz w:val="18"/>
+                                  <w:szCs w:val="18"/>
+                                </w:rPr>
+                                <w:t>aof</w:t>
+                              </w:r>
+                              <w:proofErr w:type="spellEnd"/>
                               <w:r>
                                 <w:rPr>
                                   <w:rFonts w:hint="eastAsia"/>
@@ -2910,16 +3279,12 @@
       <w:pPr>
         <w:pStyle w:val="a3"/>
         <w:ind w:left="420" w:firstLineChars="0" w:firstLine="0"/>
-        <w:rPr>
-          <w:rFonts w:hint="eastAsia"/>
-        </w:rPr>
       </w:pPr>
       <w:r>
         <w:rPr>
           <w:rFonts w:hint="eastAsia"/>
           <w:noProof/>
         </w:rPr>
-        <w:lastRenderedPageBreak/>
         <mc:AlternateContent>
           <mc:Choice Requires="wpc">
             <w:drawing>
@@ -2965,47 +3330,160 @@
                         <wps:txbx>
                           <w:txbxContent>
                             <w:p>
-                              <w:r>
-                                <w:t>cd /usr/software</w:t>
+                              <w:proofErr w:type="gramStart"/>
+                              <w:r>
+                                <w:t>cd</w:t>
+                              </w:r>
+                              <w:proofErr w:type="gramEnd"/>
+                              <w:r>
+                                <w:t xml:space="preserve"> /</w:t>
+                              </w:r>
+                              <w:proofErr w:type="spellStart"/>
+                              <w:r>
+                                <w:t>usr</w:t>
+                              </w:r>
+                              <w:proofErr w:type="spellEnd"/>
+                              <w:r>
+                                <w:t>/software</w:t>
                               </w:r>
                             </w:p>
                             <w:p>
-                              <w:r>
-                                <w:t>redis-server  redis_cluster/7000/redis.conf</w:t>
-                              </w:r>
+                              <w:proofErr w:type="spellStart"/>
+                              <w:r>
+                                <w:t>redis</w:t>
+                              </w:r>
+                              <w:proofErr w:type="spellEnd"/>
+                              <w:r>
+                                <w:t>-</w:t>
+                              </w:r>
+                              <w:proofErr w:type="gramStart"/>
+                              <w:r>
+                                <w:t>server  redis</w:t>
+                              </w:r>
+                              <w:proofErr w:type="gramEnd"/>
+                              <w:r>
+                                <w:t>_cluster/7000/</w:t>
+                              </w:r>
+                              <w:proofErr w:type="spellStart"/>
+                              <w:r>
+                                <w:t>redis.conf</w:t>
+                              </w:r>
+                              <w:proofErr w:type="spellEnd"/>
                             </w:p>
                             <w:p>
-                              <w:r>
-                                <w:t>redis-server  redis_cluster/7001/redis.conf</w:t>
-                              </w:r>
+                              <w:proofErr w:type="spellStart"/>
+                              <w:r>
+                                <w:t>redis</w:t>
+                              </w:r>
+                              <w:proofErr w:type="spellEnd"/>
+                              <w:r>
+                                <w:t>-</w:t>
+                              </w:r>
+                              <w:proofErr w:type="gramStart"/>
+                              <w:r>
+                                <w:t>server  redis</w:t>
+                              </w:r>
+                              <w:proofErr w:type="gramEnd"/>
+                              <w:r>
+                                <w:t>_cluster/7001/</w:t>
+                              </w:r>
+                              <w:proofErr w:type="spellStart"/>
+                              <w:r>
+                                <w:t>redis.conf</w:t>
+                              </w:r>
+                              <w:proofErr w:type="spellEnd"/>
                             </w:p>
                             <w:p>
-                              <w:r>
-                                <w:t>redis-server  redis_cluster/7002/redis.conf</w:t>
-                              </w:r>
+                              <w:proofErr w:type="spellStart"/>
+                              <w:r>
+                                <w:t>redis</w:t>
+                              </w:r>
+                              <w:proofErr w:type="spellEnd"/>
+                              <w:r>
+                                <w:t>-</w:t>
+                              </w:r>
+                              <w:proofErr w:type="gramStart"/>
+                              <w:r>
+                                <w:t>server  redis</w:t>
+                              </w:r>
+                              <w:proofErr w:type="gramEnd"/>
+                              <w:r>
+                                <w:t>_cluster/7002/</w:t>
+                              </w:r>
+                              <w:proofErr w:type="spellStart"/>
+                              <w:r>
+                                <w:t>redis.conf</w:t>
+                              </w:r>
+                              <w:proofErr w:type="spellEnd"/>
                             </w:p>
                             <w:p>
-                              <w:r>
-                                <w:t>redis-server  redis_cluster/7003/redis.conf</w:t>
-                              </w:r>
+                              <w:proofErr w:type="spellStart"/>
+                              <w:r>
+                                <w:t>redis</w:t>
+                              </w:r>
+                              <w:proofErr w:type="spellEnd"/>
+                              <w:r>
+                                <w:t>-</w:t>
+                              </w:r>
+                              <w:proofErr w:type="gramStart"/>
+                              <w:r>
+                                <w:t>server  redis</w:t>
+                              </w:r>
+                              <w:proofErr w:type="gramEnd"/>
+                              <w:r>
+                                <w:t>_cluster/7003/</w:t>
+                              </w:r>
+                              <w:proofErr w:type="spellStart"/>
+                              <w:r>
+                                <w:t>redis.conf</w:t>
+                              </w:r>
+                              <w:proofErr w:type="spellEnd"/>
                             </w:p>
                             <w:p>
-                              <w:r>
-                                <w:t>redis-server  redis_cluster/7004/redis.conf</w:t>
-                              </w:r>
+                              <w:proofErr w:type="spellStart"/>
+                              <w:r>
+                                <w:t>redis</w:t>
+                              </w:r>
+                              <w:proofErr w:type="spellEnd"/>
+                              <w:r>
+                                <w:t>-</w:t>
+                              </w:r>
+                              <w:proofErr w:type="gramStart"/>
+                              <w:r>
+                                <w:t>server  redis</w:t>
+                              </w:r>
+                              <w:proofErr w:type="gramEnd"/>
+                              <w:r>
+                                <w:t>_cluster/7004/</w:t>
+                              </w:r>
+                              <w:proofErr w:type="spellStart"/>
+                              <w:r>
+                                <w:t>redis.conf</w:t>
+                              </w:r>
+                              <w:proofErr w:type="spellEnd"/>
                             </w:p>
                             <w:p>
-                              <w:pPr>
-                                <w:rPr>
-                                  <w:rFonts w:hint="eastAsia"/>
-                                </w:rPr>
-                              </w:pPr>
-                              <w:r>
-                                <w:t>redis-server</w:t>
-                              </w:r>
-                              <w:r>
-                                <w:t xml:space="preserve">  redis_cluster/7005/redis.conf</w:t>
-                              </w:r>
+                              <w:proofErr w:type="spellStart"/>
+                              <w:r>
+                                <w:t>redis</w:t>
+                              </w:r>
+                              <w:proofErr w:type="spellEnd"/>
+                              <w:r>
+                                <w:t>-</w:t>
+                              </w:r>
+                              <w:proofErr w:type="gramStart"/>
+                              <w:r>
+                                <w:t>server  redis</w:t>
+                              </w:r>
+                              <w:proofErr w:type="gramEnd"/>
+                              <w:r>
+                                <w:t>_cluster/7005/</w:t>
+                              </w:r>
+                              <w:proofErr w:type="spellStart"/>
+                              <w:r>
+                                <w:t>redis.conf</w:t>
+                              </w:r>
+                              <w:proofErr w:type="spellEnd"/>
                             </w:p>
                           </w:txbxContent>
                         </wps:txbx>
@@ -3084,6 +3562,8 @@
           </mc:Fallback>
         </mc:AlternateContent>
       </w:r>
+      <w:bookmarkStart w:id="0" w:name="_GoBack"/>
+      <w:bookmarkEnd w:id="0"/>
     </w:p>
     <w:p>
       <w:r>
@@ -3164,6 +3644,7 @@
                                   <w:szCs w:val="18"/>
                                 </w:rPr>
                               </w:pPr>
+                              <w:proofErr w:type="spellStart"/>
                               <w:r>
                                 <w:rPr>
                                   <w:rFonts w:ascii="Consolas" w:eastAsia="宋体" w:hAnsi="Consolas" w:cs="Consolas"/>
@@ -3173,7 +3654,19 @@
                                   <w:szCs w:val="18"/>
                                   <w:bdr w:val="none" w:sz="0" w:space="0" w:color="auto" w:frame="1"/>
                                 </w:rPr>
-                                <w:t xml:space="preserve">ps </w:t>
+                                <w:t>ps</w:t>
+                              </w:r>
+                              <w:proofErr w:type="spellEnd"/>
+                              <w:r>
+                                <w:rPr>
+                                  <w:rFonts w:ascii="Consolas" w:eastAsia="宋体" w:hAnsi="Consolas" w:cs="Consolas"/>
+                                  <w:color w:val="48484C"/>
+                                  <w:kern w:val="0"/>
+                                  <w:sz w:val="18"/>
+                                  <w:szCs w:val="18"/>
+                                  <w:bdr w:val="none" w:sz="0" w:space="0" w:color="auto" w:frame="1"/>
+                                </w:rPr>
+                                <w:t xml:space="preserve"> </w:t>
                               </w:r>
                               <w:r>
                                 <w:rPr>
@@ -3186,6 +3679,7 @@
                                 </w:rPr>
                                 <w:t>-</w:t>
                               </w:r>
+                              <w:proofErr w:type="spellStart"/>
                               <w:r>
                                 <w:rPr>
                                   <w:rFonts w:ascii="Consolas" w:eastAsia="宋体" w:hAnsi="Consolas" w:cs="Consolas"/>
@@ -3195,7 +3689,19 @@
                                   <w:szCs w:val="18"/>
                                   <w:bdr w:val="none" w:sz="0" w:space="0" w:color="auto" w:frame="1"/>
                                 </w:rPr>
-                                <w:t xml:space="preserve">ef </w:t>
+                                <w:t>ef</w:t>
+                              </w:r>
+                              <w:proofErr w:type="spellEnd"/>
+                              <w:r>
+                                <w:rPr>
+                                  <w:rFonts w:ascii="Consolas" w:eastAsia="宋体" w:hAnsi="Consolas" w:cs="Consolas"/>
+                                  <w:color w:val="48484C"/>
+                                  <w:kern w:val="0"/>
+                                  <w:sz w:val="18"/>
+                                  <w:szCs w:val="18"/>
+                                  <w:bdr w:val="none" w:sz="0" w:space="0" w:color="auto" w:frame="1"/>
+                                </w:rPr>
+                                <w:t xml:space="preserve"> </w:t>
                               </w:r>
                               <w:r>
                                 <w:rPr>
@@ -3239,7 +3745,31 @@
                                   <w:szCs w:val="18"/>
                                   <w:bdr w:val="none" w:sz="0" w:space="0" w:color="auto" w:frame="1"/>
                                 </w:rPr>
-                                <w:t xml:space="preserve"> redis   </w:t>
+                                <w:t xml:space="preserve"> </w:t>
+                              </w:r>
+                              <w:proofErr w:type="spellStart"/>
+                              <w:r>
+                                <w:rPr>
+                                  <w:rFonts w:ascii="Consolas" w:eastAsia="宋体" w:hAnsi="Consolas" w:cs="Consolas"/>
+                                  <w:color w:val="48484C"/>
+                                  <w:kern w:val="0"/>
+                                  <w:sz w:val="18"/>
+                                  <w:szCs w:val="18"/>
+                                  <w:bdr w:val="none" w:sz="0" w:space="0" w:color="auto" w:frame="1"/>
+                                </w:rPr>
+                                <w:t>redis</w:t>
+                              </w:r>
+                              <w:proofErr w:type="spellEnd"/>
+                              <w:r>
+                                <w:rPr>
+                                  <w:rFonts w:ascii="Consolas" w:eastAsia="宋体" w:hAnsi="Consolas" w:cs="Consolas"/>
+                                  <w:color w:val="48484C"/>
+                                  <w:kern w:val="0"/>
+                                  <w:sz w:val="18"/>
+                                  <w:szCs w:val="18"/>
+                                  <w:bdr w:val="none" w:sz="0" w:space="0" w:color="auto" w:frame="1"/>
+                                </w:rPr>
+                                <w:t xml:space="preserve">   </w:t>
                               </w:r>
                               <w:r>
                                 <w:rPr>
@@ -3279,13 +3809,14 @@
                                 <w:ind w:left="0"/>
                                 <w:jc w:val="left"/>
                                 <w:rPr>
-                                  <w:rFonts w:ascii="微软雅黑" w:eastAsia="微软雅黑" w:hAnsi="微软雅黑" w:cs="宋体" w:hint="eastAsia"/>
+                                  <w:rFonts w:ascii="微软雅黑" w:eastAsia="微软雅黑" w:hAnsi="微软雅黑" w:cs="宋体"/>
                                   <w:color w:val="BEBEC5"/>
                                   <w:kern w:val="0"/>
                                   <w:sz w:val="18"/>
                                   <w:szCs w:val="18"/>
                                 </w:rPr>
                               </w:pPr>
+                              <w:proofErr w:type="spellStart"/>
                               <w:r>
                                 <w:rPr>
                                   <w:rFonts w:ascii="Consolas" w:eastAsia="宋体" w:hAnsi="Consolas" w:cs="Consolas"/>
@@ -3295,7 +3826,19 @@
                                   <w:szCs w:val="18"/>
                                   <w:bdr w:val="none" w:sz="0" w:space="0" w:color="auto" w:frame="1"/>
                                 </w:rPr>
-                                <w:t xml:space="preserve">netstat </w:t>
+                                <w:t>netstat</w:t>
+                              </w:r>
+                              <w:proofErr w:type="spellEnd"/>
+                              <w:r>
+                                <w:rPr>
+                                  <w:rFonts w:ascii="Consolas" w:eastAsia="宋体" w:hAnsi="Consolas" w:cs="Consolas"/>
+                                  <w:color w:val="48484C"/>
+                                  <w:kern w:val="0"/>
+                                  <w:sz w:val="18"/>
+                                  <w:szCs w:val="18"/>
+                                  <w:bdr w:val="none" w:sz="0" w:space="0" w:color="auto" w:frame="1"/>
+                                </w:rPr>
+                                <w:t xml:space="preserve"> </w:t>
                               </w:r>
                               <w:r>
                                 <w:rPr>
@@ -3308,6 +3851,7 @@
                                 </w:rPr>
                                 <w:t>-</w:t>
                               </w:r>
+                              <w:proofErr w:type="spellStart"/>
                               <w:r>
                                 <w:rPr>
                                   <w:rFonts w:ascii="Consolas" w:eastAsia="宋体" w:hAnsi="Consolas" w:cs="Consolas"/>
@@ -3317,7 +3861,19 @@
                                   <w:szCs w:val="18"/>
                                   <w:bdr w:val="none" w:sz="0" w:space="0" w:color="auto" w:frame="1"/>
                                 </w:rPr>
-                                <w:t xml:space="preserve">tnlp </w:t>
+                                <w:t>tnlp</w:t>
+                              </w:r>
+                              <w:proofErr w:type="spellEnd"/>
+                              <w:r>
+                                <w:rPr>
+                                  <w:rFonts w:ascii="Consolas" w:eastAsia="宋体" w:hAnsi="Consolas" w:cs="Consolas"/>
+                                  <w:color w:val="48484C"/>
+                                  <w:kern w:val="0"/>
+                                  <w:sz w:val="18"/>
+                                  <w:szCs w:val="18"/>
+                                  <w:bdr w:val="none" w:sz="0" w:space="0" w:color="auto" w:frame="1"/>
+                                </w:rPr>
+                                <w:t xml:space="preserve"> </w:t>
                               </w:r>
                               <w:r>
                                 <w:rPr>
@@ -3361,7 +3917,31 @@
                                   <w:szCs w:val="18"/>
                                   <w:bdr w:val="none" w:sz="0" w:space="0" w:color="auto" w:frame="1"/>
                                 </w:rPr>
-                                <w:t xml:space="preserve"> redis </w:t>
+                                <w:t xml:space="preserve"> </w:t>
+                              </w:r>
+                              <w:proofErr w:type="spellStart"/>
+                              <w:r>
+                                <w:rPr>
+                                  <w:rFonts w:ascii="Consolas" w:eastAsia="宋体" w:hAnsi="Consolas" w:cs="Consolas"/>
+                                  <w:color w:val="48484C"/>
+                                  <w:kern w:val="0"/>
+                                  <w:sz w:val="18"/>
+                                  <w:szCs w:val="18"/>
+                                  <w:bdr w:val="none" w:sz="0" w:space="0" w:color="auto" w:frame="1"/>
+                                </w:rPr>
+                                <w:t>redis</w:t>
+                              </w:r>
+                              <w:proofErr w:type="spellEnd"/>
+                              <w:r>
+                                <w:rPr>
+                                  <w:rFonts w:ascii="Consolas" w:eastAsia="宋体" w:hAnsi="Consolas" w:cs="Consolas"/>
+                                  <w:color w:val="48484C"/>
+                                  <w:kern w:val="0"/>
+                                  <w:sz w:val="18"/>
+                                  <w:szCs w:val="18"/>
+                                  <w:bdr w:val="none" w:sz="0" w:space="0" w:color="auto" w:frame="1"/>
+                                </w:rPr>
+                                <w:t xml:space="preserve"> </w:t>
                               </w:r>
                               <w:r>
                                 <w:rPr>
@@ -3389,6 +3969,7 @@
                                 </w:rPr>
                                 <w:t>可以看到</w:t>
                               </w:r>
+                              <w:proofErr w:type="spellStart"/>
                               <w:r>
                                 <w:rPr>
                                   <w:rFonts w:ascii="Consolas" w:eastAsia="宋体" w:hAnsi="Consolas" w:cs="Consolas"/>
@@ -3402,6 +3983,7 @@
                                 </w:rPr>
                                 <w:t>redis</w:t>
                               </w:r>
+                              <w:proofErr w:type="spellEnd"/>
                               <w:r>
                                 <w:rPr>
                                   <w:rFonts w:ascii="Consolas" w:eastAsia="宋体" w:hAnsi="Consolas" w:cs="Consolas"/>
@@ -3783,23 +4365,90 @@
                                   <w:sz w:val="18"/>
                                   <w:szCs w:val="18"/>
                                 </w:rPr>
-                                <w:t>[root@zk1 software]# ps -ef | grep redis</w:t>
-                              </w:r>
+                                <w:t xml:space="preserve">[root@zk1 software]# </w:t>
+                              </w:r>
+                              <w:proofErr w:type="spellStart"/>
+                              <w:proofErr w:type="gramStart"/>
+                              <w:r>
+                                <w:rPr>
+                                  <w:sz w:val="18"/>
+                                  <w:szCs w:val="18"/>
+                                </w:rPr>
+                                <w:t>ps</w:t>
+                              </w:r>
+                              <w:proofErr w:type="spellEnd"/>
+                              <w:proofErr w:type="gramEnd"/>
+                              <w:r>
+                                <w:rPr>
+                                  <w:sz w:val="18"/>
+                                  <w:szCs w:val="18"/>
+                                </w:rPr>
+                                <w:t xml:space="preserve"> -</w:t>
+                              </w:r>
+                              <w:proofErr w:type="spellStart"/>
+                              <w:r>
+                                <w:rPr>
+                                  <w:sz w:val="18"/>
+                                  <w:szCs w:val="18"/>
+                                </w:rPr>
+                                <w:t>ef</w:t>
+                              </w:r>
+                              <w:proofErr w:type="spellEnd"/>
+                              <w:r>
+                                <w:rPr>
+                                  <w:sz w:val="18"/>
+                                  <w:szCs w:val="18"/>
+                                </w:rPr>
+                                <w:t xml:space="preserve"> | grep </w:t>
+                              </w:r>
+                              <w:proofErr w:type="spellStart"/>
+                              <w:r>
+                                <w:rPr>
+                                  <w:sz w:val="18"/>
+                                  <w:szCs w:val="18"/>
+                                </w:rPr>
+                                <w:t>redis</w:t>
+                              </w:r>
+                              <w:proofErr w:type="spellEnd"/>
                             </w:p>
                             <w:p>
                               <w:pPr>
                                 <w:rPr>
-                                  <w:rFonts w:hint="eastAsia"/>
                                   <w:sz w:val="18"/>
                                   <w:szCs w:val="18"/>
                                 </w:rPr>
                               </w:pPr>
-                              <w:r>
-                                <w:rPr>
-                                  <w:sz w:val="18"/>
-                                  <w:szCs w:val="18"/>
-                                </w:rPr>
-                                <w:t>root      10601      1  0 06:42 ?        00:00:00 redis-server</w:t>
+                              <w:proofErr w:type="gramStart"/>
+                              <w:r>
+                                <w:rPr>
+                                  <w:sz w:val="18"/>
+                                  <w:szCs w:val="18"/>
+                                </w:rPr>
+                                <w:t>root</w:t>
+                              </w:r>
+                              <w:proofErr w:type="gramEnd"/>
+                              <w:r>
+                                <w:rPr>
+                                  <w:sz w:val="18"/>
+                                  <w:szCs w:val="18"/>
+                                </w:rPr>
+                                <w:t xml:space="preserve">      10601      1  0 06:42 ?        00:00:00 </w:t>
+                              </w:r>
+                              <w:proofErr w:type="spellStart"/>
+                              <w:r>
+                                <w:rPr>
+                                  <w:sz w:val="18"/>
+                                  <w:szCs w:val="18"/>
+                                </w:rPr>
+                                <w:t>redis</w:t>
+                              </w:r>
+                              <w:proofErr w:type="spellEnd"/>
+                              <w:r>
+                                <w:rPr>
+                                  <w:sz w:val="18"/>
+                                  <w:szCs w:val="18"/>
+                                </w:rPr>
+                                <w:t>-server</w:t>
                               </w:r>
                               <w:r>
                                 <w:rPr>
@@ -3943,13 +4592,14 @@
                                 <w:ind w:left="0"/>
                                 <w:jc w:val="left"/>
                                 <w:rPr>
-                                  <w:rFonts w:ascii="微软雅黑" w:eastAsia="微软雅黑" w:hAnsi="微软雅黑" w:cs="宋体" w:hint="eastAsia"/>
+                                  <w:rFonts w:ascii="微软雅黑" w:eastAsia="微软雅黑" w:hAnsi="微软雅黑" w:cs="宋体"/>
                                   <w:color w:val="BEBEC5"/>
                                   <w:kern w:val="0"/>
                                   <w:sz w:val="18"/>
                                   <w:szCs w:val="18"/>
                                 </w:rPr>
                               </w:pPr>
+                              <w:proofErr w:type="gramStart"/>
                               <w:r>
                                 <w:rPr>
                                   <w:rFonts w:ascii="Consolas" w:eastAsia="宋体" w:hAnsi="Consolas" w:cs="Consolas"/>
@@ -3961,6 +4611,7 @@
                                 </w:rPr>
                                 <w:t>root</w:t>
                               </w:r>
+                              <w:proofErr w:type="gramEnd"/>
                               <w:r>
                                 <w:rPr>
                                   <w:rFonts w:ascii="Consolas" w:eastAsia="宋体" w:hAnsi="Consolas" w:cs="Consolas"/>
@@ -4126,6 +4777,7 @@
                                 </w:rPr>
                                 <w:t xml:space="preserve"> </w:t>
                               </w:r>
+                              <w:proofErr w:type="spellStart"/>
                               <w:r>
                                 <w:rPr>
                                   <w:rFonts w:ascii="Consolas" w:eastAsia="宋体" w:hAnsi="Consolas" w:cs="Consolas"/>
@@ -4135,7 +4787,19 @@
                                   <w:szCs w:val="18"/>
                                   <w:bdr w:val="none" w:sz="0" w:space="0" w:color="auto" w:frame="1"/>
                                 </w:rPr>
-                                <w:t>redis-server</w:t>
+                                <w:t>redis</w:t>
+                              </w:r>
+                              <w:proofErr w:type="spellEnd"/>
+                              <w:r>
+                                <w:rPr>
+                                  <w:rFonts w:ascii="Consolas" w:eastAsia="宋体" w:hAnsi="Consolas" w:cs="Consolas"/>
+                                  <w:color w:val="E45649"/>
+                                  <w:kern w:val="0"/>
+                                  <w:sz w:val="18"/>
+                                  <w:szCs w:val="18"/>
+                                  <w:bdr w:val="none" w:sz="0" w:space="0" w:color="auto" w:frame="1"/>
+                                </w:rPr>
+                                <w:t>-server</w:t>
                               </w:r>
                               <w:r>
                                 <w:rPr>
@@ -4550,13 +5214,14 @@
                                 <w:ind w:left="0"/>
                                 <w:jc w:val="left"/>
                                 <w:rPr>
-                                  <w:rFonts w:ascii="微软雅黑" w:eastAsia="微软雅黑" w:hAnsi="微软雅黑" w:cs="宋体" w:hint="eastAsia"/>
+                                  <w:rFonts w:ascii="微软雅黑" w:eastAsia="微软雅黑" w:hAnsi="微软雅黑" w:cs="宋体"/>
                                   <w:color w:val="BEBEC5"/>
                                   <w:kern w:val="0"/>
                                   <w:sz w:val="18"/>
                                   <w:szCs w:val="18"/>
                                 </w:rPr>
                               </w:pPr>
+                              <w:proofErr w:type="gramStart"/>
                               <w:r>
                                 <w:rPr>
                                   <w:rFonts w:ascii="Consolas" w:eastAsia="宋体" w:hAnsi="Consolas" w:cs="Consolas"/>
@@ -4568,6 +5233,7 @@
                                 </w:rPr>
                                 <w:t>root</w:t>
                               </w:r>
+                              <w:proofErr w:type="gramEnd"/>
                               <w:r>
                                 <w:rPr>
                                   <w:rFonts w:ascii="Consolas" w:eastAsia="宋体" w:hAnsi="Consolas" w:cs="Consolas"/>
@@ -4733,6 +5399,7 @@
                                 </w:rPr>
                                 <w:t xml:space="preserve"> </w:t>
                               </w:r>
+                              <w:proofErr w:type="spellStart"/>
                               <w:r>
                                 <w:rPr>
                                   <w:rFonts w:ascii="Consolas" w:eastAsia="宋体" w:hAnsi="Consolas" w:cs="Consolas"/>
@@ -4742,7 +5409,19 @@
                                   <w:szCs w:val="18"/>
                                   <w:bdr w:val="none" w:sz="0" w:space="0" w:color="auto" w:frame="1"/>
                                 </w:rPr>
-                                <w:t>redis-server</w:t>
+                                <w:t>redis</w:t>
+                              </w:r>
+                              <w:proofErr w:type="spellEnd"/>
+                              <w:r>
+                                <w:rPr>
+                                  <w:rFonts w:ascii="Consolas" w:eastAsia="宋体" w:hAnsi="Consolas" w:cs="Consolas"/>
+                                  <w:color w:val="E45649"/>
+                                  <w:kern w:val="0"/>
+                                  <w:sz w:val="18"/>
+                                  <w:szCs w:val="18"/>
+                                  <w:bdr w:val="none" w:sz="0" w:space="0" w:color="auto" w:frame="1"/>
+                                </w:rPr>
+                                <w:t>-server</w:t>
                               </w:r>
                               <w:r>
                                 <w:rPr>
@@ -5097,11 +5776,6 @@
       </w:r>
     </w:p>
     <w:p>
-      <w:pPr>
-        <w:rPr>
-          <w:rFonts w:hint="eastAsia"/>
-        </w:rPr>
-      </w:pPr>
       <w:r>
         <w:rPr>
           <w:rFonts w:hint="eastAsia"/>
@@ -5464,8 +6138,21 @@
                                   <w:szCs w:val="18"/>
                                   <w:bdr w:val="none" w:sz="0" w:space="0" w:color="auto" w:frame="1"/>
                                 </w:rPr>
-                                <w:t xml:space="preserve"> redis</w:t>
-                              </w:r>
+                                <w:t xml:space="preserve"> </w:t>
+                              </w:r>
+                              <w:proofErr w:type="spellStart"/>
+                              <w:r>
+                                <w:rPr>
+                                  <w:rFonts w:ascii="Consolas" w:eastAsia="宋体" w:hAnsi="Consolas" w:cs="Consolas"/>
+                                  <w:color w:val="48484C"/>
+                                  <w:kern w:val="0"/>
+                                  <w:sz w:val="18"/>
+                                  <w:szCs w:val="18"/>
+                                  <w:bdr w:val="none" w:sz="0" w:space="0" w:color="auto" w:frame="1"/>
+                                </w:rPr>
+                                <w:t>redis</w:t>
+                              </w:r>
+                              <w:proofErr w:type="spellEnd"/>
                             </w:p>
                           </w:txbxContent>
                         </wps:txbx>
@@ -5944,7 +6631,7 @@
                                 <w:ind w:left="0" w:hanging="357"/>
                                 <w:jc w:val="left"/>
                                 <w:rPr>
-                                  <w:rFonts w:ascii="微软雅黑" w:eastAsia="微软雅黑" w:hAnsi="微软雅黑" w:cs="宋体" w:hint="eastAsia"/>
+                                  <w:rFonts w:ascii="微软雅黑" w:eastAsia="微软雅黑" w:hAnsi="微软雅黑" w:cs="宋体"/>
                                   <w:color w:val="BEBEC5"/>
                                   <w:kern w:val="0"/>
                                   <w:sz w:val="18"/>
@@ -6009,7 +6696,7 @@
                                 <w:ind w:left="0" w:hanging="357"/>
                                 <w:jc w:val="left"/>
                                 <w:rPr>
-                                  <w:rFonts w:ascii="微软雅黑" w:eastAsia="微软雅黑" w:hAnsi="微软雅黑" w:cs="宋体" w:hint="eastAsia"/>
+                                  <w:rFonts w:ascii="微软雅黑" w:eastAsia="微软雅黑" w:hAnsi="微软雅黑" w:cs="宋体"/>
                                   <w:color w:val="BEBEC5"/>
                                   <w:kern w:val="0"/>
                                   <w:sz w:val="18"/>
@@ -6125,8 +6812,79 @@
                                   <w:szCs w:val="18"/>
                                   <w:bdr w:val="none" w:sz="0" w:space="0" w:color="auto" w:frame="1"/>
                                 </w:rPr>
-                                <w:t># netstat -tnlp | grep redis</w:t>
-                              </w:r>
+                                <w:t xml:space="preserve"># </w:t>
+                              </w:r>
+                              <w:proofErr w:type="spellStart"/>
+                              <w:r>
+                                <w:rPr>
+                                  <w:rFonts w:ascii="Consolas" w:eastAsia="宋体" w:hAnsi="Consolas" w:cs="Consolas"/>
+                                  <w:i/>
+                                  <w:iCs/>
+                                  <w:color w:val="A0A1A7"/>
+                                  <w:kern w:val="0"/>
+                                  <w:sz w:val="18"/>
+                                  <w:szCs w:val="18"/>
+                                  <w:bdr w:val="none" w:sz="0" w:space="0" w:color="auto" w:frame="1"/>
+                                </w:rPr>
+                                <w:t>netstat</w:t>
+                              </w:r>
+                              <w:proofErr w:type="spellEnd"/>
+                              <w:r>
+                                <w:rPr>
+                                  <w:rFonts w:ascii="Consolas" w:eastAsia="宋体" w:hAnsi="Consolas" w:cs="Consolas"/>
+                                  <w:i/>
+                                  <w:iCs/>
+                                  <w:color w:val="A0A1A7"/>
+                                  <w:kern w:val="0"/>
+                                  <w:sz w:val="18"/>
+                                  <w:szCs w:val="18"/>
+                                  <w:bdr w:val="none" w:sz="0" w:space="0" w:color="auto" w:frame="1"/>
+                                </w:rPr>
+                                <w:t xml:space="preserve"> -</w:t>
+                              </w:r>
+                              <w:proofErr w:type="spellStart"/>
+                              <w:r>
+                                <w:rPr>
+                                  <w:rFonts w:ascii="Consolas" w:eastAsia="宋体" w:hAnsi="Consolas" w:cs="Consolas"/>
+                                  <w:i/>
+                                  <w:iCs/>
+                                  <w:color w:val="A0A1A7"/>
+                                  <w:kern w:val="0"/>
+                                  <w:sz w:val="18"/>
+                                  <w:szCs w:val="18"/>
+                                  <w:bdr w:val="none" w:sz="0" w:space="0" w:color="auto" w:frame="1"/>
+                                </w:rPr>
+                                <w:t>tnlp</w:t>
+                              </w:r>
+                              <w:proofErr w:type="spellEnd"/>
+                              <w:r>
+                                <w:rPr>
+                                  <w:rFonts w:ascii="Consolas" w:eastAsia="宋体" w:hAnsi="Consolas" w:cs="Consolas"/>
+                                  <w:i/>
+                                  <w:iCs/>
+                                  <w:color w:val="A0A1A7"/>
+                                  <w:kern w:val="0"/>
+                                  <w:sz w:val="18"/>
+                                  <w:szCs w:val="18"/>
+                                  <w:bdr w:val="none" w:sz="0" w:space="0" w:color="auto" w:frame="1"/>
+                                </w:rPr>
+                                <w:t xml:space="preserve"> | grep </w:t>
+                              </w:r>
+                              <w:proofErr w:type="spellStart"/>
+                              <w:r>
+                                <w:rPr>
+                                  <w:rFonts w:ascii="Consolas" w:eastAsia="宋体" w:hAnsi="Consolas" w:cs="Consolas"/>
+                                  <w:i/>
+                                  <w:iCs/>
+                                  <w:color w:val="A0A1A7"/>
+                                  <w:kern w:val="0"/>
+                                  <w:sz w:val="18"/>
+                                  <w:szCs w:val="18"/>
+                                  <w:bdr w:val="none" w:sz="0" w:space="0" w:color="auto" w:frame="1"/>
+                                </w:rPr>
+                                <w:t>redis</w:t>
+                              </w:r>
+                              <w:proofErr w:type="spellEnd"/>
                             </w:p>
                           </w:txbxContent>
                         </wps:txbx>
@@ -6484,13 +7242,14 @@
                                 <w:ind w:left="0"/>
                                 <w:jc w:val="left"/>
                                 <w:rPr>
-                                  <w:rFonts w:ascii="微软雅黑" w:eastAsia="微软雅黑" w:hAnsi="微软雅黑" w:cs="宋体" w:hint="eastAsia"/>
+                                  <w:rFonts w:ascii="微软雅黑" w:eastAsia="微软雅黑" w:hAnsi="微软雅黑" w:cs="宋体"/>
                                   <w:color w:val="BEBEC5"/>
                                   <w:kern w:val="0"/>
                                   <w:sz w:val="18"/>
                                   <w:szCs w:val="18"/>
                                 </w:rPr>
                               </w:pPr>
+                              <w:proofErr w:type="spellStart"/>
                               <w:r>
                                 <w:rPr>
                                   <w:rFonts w:ascii="Consolas" w:eastAsia="宋体" w:hAnsi="Consolas" w:cs="Consolas"/>
@@ -6500,7 +7259,19 @@
                                   <w:szCs w:val="18"/>
                                   <w:bdr w:val="none" w:sz="0" w:space="0" w:color="auto" w:frame="1"/>
                                 </w:rPr>
-                                <w:t xml:space="preserve">tcp        </w:t>
+                                <w:t>tcp</w:t>
+                              </w:r>
+                              <w:proofErr w:type="spellEnd"/>
+                              <w:r>
+                                <w:rPr>
+                                  <w:rFonts w:ascii="Consolas" w:eastAsia="宋体" w:hAnsi="Consolas" w:cs="Consolas"/>
+                                  <w:color w:val="48484C"/>
+                                  <w:kern w:val="0"/>
+                                  <w:sz w:val="18"/>
+                                  <w:szCs w:val="18"/>
+                                  <w:bdr w:val="none" w:sz="0" w:space="0" w:color="auto" w:frame="1"/>
+                                </w:rPr>
+                                <w:t xml:space="preserve">        </w:t>
                               </w:r>
                               <w:r>
                                 <w:rPr>
@@ -6645,6 +7416,7 @@
                                 </w:rPr>
                                 <w:t>/</w:t>
                               </w:r>
+                              <w:proofErr w:type="spellStart"/>
                               <w:r>
                                 <w:rPr>
                                   <w:rFonts w:ascii="Consolas" w:eastAsia="宋体" w:hAnsi="Consolas" w:cs="Consolas"/>
@@ -6656,6 +7428,7 @@
                                 </w:rPr>
                                 <w:t>redis</w:t>
                               </w:r>
+                              <w:proofErr w:type="spellEnd"/>
                               <w:r>
                                 <w:rPr>
                                   <w:rFonts w:ascii="Consolas" w:eastAsia="宋体" w:hAnsi="Consolas" w:cs="Consolas"/>
@@ -7003,13 +7776,14 @@
                                 <w:ind w:left="0"/>
                                 <w:jc w:val="left"/>
                                 <w:rPr>
-                                  <w:rFonts w:ascii="微软雅黑" w:eastAsia="微软雅黑" w:hAnsi="微软雅黑" w:cs="宋体" w:hint="eastAsia"/>
+                                  <w:rFonts w:ascii="微软雅黑" w:eastAsia="微软雅黑" w:hAnsi="微软雅黑" w:cs="宋体"/>
                                   <w:color w:val="BEBEC5"/>
                                   <w:kern w:val="0"/>
                                   <w:sz w:val="18"/>
                                   <w:szCs w:val="18"/>
                                 </w:rPr>
                               </w:pPr>
+                              <w:proofErr w:type="spellStart"/>
                               <w:r>
                                 <w:rPr>
                                   <w:rFonts w:ascii="Consolas" w:eastAsia="宋体" w:hAnsi="Consolas" w:cs="Consolas"/>
@@ -7019,7 +7793,19 @@
                                   <w:szCs w:val="18"/>
                                   <w:bdr w:val="none" w:sz="0" w:space="0" w:color="auto" w:frame="1"/>
                                 </w:rPr>
-                                <w:t xml:space="preserve">tcp        </w:t>
+                                <w:t>tcp</w:t>
+                              </w:r>
+                              <w:proofErr w:type="spellEnd"/>
+                              <w:r>
+                                <w:rPr>
+                                  <w:rFonts w:ascii="Consolas" w:eastAsia="宋体" w:hAnsi="Consolas" w:cs="Consolas"/>
+                                  <w:color w:val="48484C"/>
+                                  <w:kern w:val="0"/>
+                                  <w:sz w:val="18"/>
+                                  <w:szCs w:val="18"/>
+                                  <w:bdr w:val="none" w:sz="0" w:space="0" w:color="auto" w:frame="1"/>
+                                </w:rPr>
+                                <w:t xml:space="preserve">        </w:t>
                               </w:r>
                               <w:r>
                                 <w:rPr>
@@ -7164,6 +7950,7 @@
                                 </w:rPr>
                                 <w:t>/</w:t>
                               </w:r>
+                              <w:proofErr w:type="spellStart"/>
                               <w:r>
                                 <w:rPr>
                                   <w:rFonts w:ascii="Consolas" w:eastAsia="宋体" w:hAnsi="Consolas" w:cs="Consolas"/>
@@ -7175,6 +7962,7 @@
                                 </w:rPr>
                                 <w:t>redis</w:t>
                               </w:r>
+                              <w:proofErr w:type="spellEnd"/>
                               <w:r>
                                 <w:rPr>
                                   <w:rFonts w:ascii="Consolas" w:eastAsia="宋体" w:hAnsi="Consolas" w:cs="Consolas"/>
@@ -7467,6 +8255,7 @@
           <w:rFonts w:hint="eastAsia"/>
           <w:noProof/>
         </w:rPr>
+        <w:lastRenderedPageBreak/>
         <mc:AlternateContent>
           <mc:Choice Requires="wpc">
             <w:drawing>
@@ -7522,13 +8311,14 @@
                                 <w:ind w:left="0"/>
                                 <w:jc w:val="left"/>
                                 <w:rPr>
-                                  <w:rFonts w:ascii="微软雅黑" w:eastAsia="微软雅黑" w:hAnsi="微软雅黑" w:cs="宋体" w:hint="eastAsia"/>
+                                  <w:rFonts w:ascii="微软雅黑" w:eastAsia="微软雅黑" w:hAnsi="微软雅黑" w:cs="宋体"/>
                                   <w:color w:val="BEBEC5"/>
                                   <w:kern w:val="0"/>
                                   <w:sz w:val="18"/>
                                   <w:szCs w:val="18"/>
                                 </w:rPr>
                               </w:pPr>
+                              <w:proofErr w:type="spellStart"/>
                               <w:r>
                                 <w:rPr>
                                   <w:rFonts w:ascii="Consolas" w:eastAsia="宋体" w:hAnsi="Consolas" w:cs="Consolas"/>
@@ -7538,7 +8328,19 @@
                                   <w:szCs w:val="18"/>
                                   <w:bdr w:val="none" w:sz="0" w:space="0" w:color="auto" w:frame="1"/>
                                 </w:rPr>
-                                <w:t xml:space="preserve">tcp        </w:t>
+                                <w:t>tcp</w:t>
+                              </w:r>
+                              <w:proofErr w:type="spellEnd"/>
+                              <w:r>
+                                <w:rPr>
+                                  <w:rFonts w:ascii="Consolas" w:eastAsia="宋体" w:hAnsi="Consolas" w:cs="Consolas"/>
+                                  <w:color w:val="48484C"/>
+                                  <w:kern w:val="0"/>
+                                  <w:sz w:val="18"/>
+                                  <w:szCs w:val="18"/>
+                                  <w:bdr w:val="none" w:sz="0" w:space="0" w:color="auto" w:frame="1"/>
+                                </w:rPr>
+                                <w:t xml:space="preserve">        </w:t>
                               </w:r>
                               <w:r>
                                 <w:rPr>
@@ -7683,6 +8485,7 @@
                                 </w:rPr>
                                 <w:t>/</w:t>
                               </w:r>
+                              <w:proofErr w:type="spellStart"/>
                               <w:r>
                                 <w:rPr>
                                   <w:rFonts w:ascii="Consolas" w:eastAsia="宋体" w:hAnsi="Consolas" w:cs="Consolas"/>
@@ -7694,6 +8497,7 @@
                                 </w:rPr>
                                 <w:t>redis</w:t>
                               </w:r>
+                              <w:proofErr w:type="spellEnd"/>
                               <w:r>
                                 <w:rPr>
                                   <w:rFonts w:ascii="Consolas" w:eastAsia="宋体" w:hAnsi="Consolas" w:cs="Consolas"/>
@@ -8041,13 +8845,14 @@
                                 <w:ind w:left="0"/>
                                 <w:jc w:val="left"/>
                                 <w:rPr>
-                                  <w:rFonts w:ascii="微软雅黑" w:eastAsia="微软雅黑" w:hAnsi="微软雅黑" w:cs="宋体" w:hint="eastAsia"/>
+                                  <w:rFonts w:ascii="微软雅黑" w:eastAsia="微软雅黑" w:hAnsi="微软雅黑" w:cs="宋体"/>
                                   <w:color w:val="BEBEC5"/>
                                   <w:kern w:val="0"/>
                                   <w:sz w:val="18"/>
                                   <w:szCs w:val="18"/>
                                 </w:rPr>
                               </w:pPr>
+                              <w:proofErr w:type="spellStart"/>
                               <w:r>
                                 <w:rPr>
                                   <w:rFonts w:ascii="Consolas" w:eastAsia="宋体" w:hAnsi="Consolas" w:cs="Consolas"/>
@@ -8057,7 +8862,19 @@
                                   <w:szCs w:val="18"/>
                                   <w:bdr w:val="none" w:sz="0" w:space="0" w:color="auto" w:frame="1"/>
                                 </w:rPr>
-                                <w:t xml:space="preserve">tcp        </w:t>
+                                <w:t>tcp</w:t>
+                              </w:r>
+                              <w:proofErr w:type="spellEnd"/>
+                              <w:r>
+                                <w:rPr>
+                                  <w:rFonts w:ascii="Consolas" w:eastAsia="宋体" w:hAnsi="Consolas" w:cs="Consolas"/>
+                                  <w:color w:val="48484C"/>
+                                  <w:kern w:val="0"/>
+                                  <w:sz w:val="18"/>
+                                  <w:szCs w:val="18"/>
+                                  <w:bdr w:val="none" w:sz="0" w:space="0" w:color="auto" w:frame="1"/>
+                                </w:rPr>
+                                <w:t xml:space="preserve">        </w:t>
                               </w:r>
                               <w:r>
                                 <w:rPr>
@@ -8202,6 +9019,7 @@
                                 </w:rPr>
                                 <w:t>/</w:t>
                               </w:r>
+                              <w:proofErr w:type="spellStart"/>
                               <w:r>
                                 <w:rPr>
                                   <w:rFonts w:ascii="Consolas" w:eastAsia="宋体" w:hAnsi="Consolas" w:cs="Consolas"/>
@@ -8213,6 +9031,7 @@
                                 </w:rPr>
                                 <w:t>redis</w:t>
                               </w:r>
+                              <w:proofErr w:type="spellEnd"/>
                               <w:r>
                                 <w:rPr>
                                   <w:rFonts w:ascii="Consolas" w:eastAsia="宋体" w:hAnsi="Consolas" w:cs="Consolas"/>
@@ -8505,7 +9324,6 @@
           <w:rFonts w:hint="eastAsia"/>
           <w:noProof/>
         </w:rPr>
-        <w:lastRenderedPageBreak/>
         <mc:AlternateContent>
           <mc:Choice Requires="wpc">
             <w:drawing>
@@ -8561,13 +9379,14 @@
                                 <w:ind w:left="0"/>
                                 <w:jc w:val="left"/>
                                 <w:rPr>
-                                  <w:rFonts w:ascii="微软雅黑" w:eastAsia="微软雅黑" w:hAnsi="微软雅黑" w:cs="宋体" w:hint="eastAsia"/>
+                                  <w:rFonts w:ascii="微软雅黑" w:eastAsia="微软雅黑" w:hAnsi="微软雅黑" w:cs="宋体"/>
                                   <w:color w:val="BEBEC5"/>
                                   <w:kern w:val="0"/>
                                   <w:sz w:val="18"/>
                                   <w:szCs w:val="18"/>
                                 </w:rPr>
                               </w:pPr>
+                              <w:proofErr w:type="spellStart"/>
                               <w:r>
                                 <w:rPr>
                                   <w:rFonts w:ascii="Consolas" w:eastAsia="宋体" w:hAnsi="Consolas" w:cs="Consolas"/>
@@ -8577,7 +9396,19 @@
                                   <w:szCs w:val="18"/>
                                   <w:bdr w:val="none" w:sz="0" w:space="0" w:color="auto" w:frame="1"/>
                                 </w:rPr>
-                                <w:t xml:space="preserve">tcp        </w:t>
+                                <w:t>tcp</w:t>
+                              </w:r>
+                              <w:proofErr w:type="spellEnd"/>
+                              <w:r>
+                                <w:rPr>
+                                  <w:rFonts w:ascii="Consolas" w:eastAsia="宋体" w:hAnsi="Consolas" w:cs="Consolas"/>
+                                  <w:color w:val="48484C"/>
+                                  <w:kern w:val="0"/>
+                                  <w:sz w:val="18"/>
+                                  <w:szCs w:val="18"/>
+                                  <w:bdr w:val="none" w:sz="0" w:space="0" w:color="auto" w:frame="1"/>
+                                </w:rPr>
+                                <w:t xml:space="preserve">        </w:t>
                               </w:r>
                               <w:r>
                                 <w:rPr>
@@ -8722,6 +9553,7 @@
                                 </w:rPr>
                                 <w:t>/</w:t>
                               </w:r>
+                              <w:proofErr w:type="spellStart"/>
                               <w:r>
                                 <w:rPr>
                                   <w:rFonts w:ascii="Consolas" w:eastAsia="宋体" w:hAnsi="Consolas" w:cs="Consolas"/>
@@ -8733,6 +9565,7 @@
                                 </w:rPr>
                                 <w:t>redis</w:t>
                               </w:r>
+                              <w:proofErr w:type="spellEnd"/>
                               <w:r>
                                 <w:rPr>
                                   <w:rFonts w:ascii="Consolas" w:eastAsia="宋体" w:hAnsi="Consolas" w:cs="Consolas"/>
@@ -9106,13 +9939,14 @@
                                 <w:ind w:left="0"/>
                                 <w:jc w:val="left"/>
                                 <w:rPr>
-                                  <w:rFonts w:ascii="微软雅黑" w:eastAsia="微软雅黑" w:hAnsi="微软雅黑" w:cs="Consolas" w:hint="eastAsia"/>
+                                  <w:rFonts w:ascii="微软雅黑" w:eastAsia="微软雅黑" w:hAnsi="微软雅黑" w:cs="Consolas"/>
                                   <w:color w:val="BEBEC5"/>
                                   <w:kern w:val="0"/>
                                   <w:sz w:val="18"/>
                                   <w:szCs w:val="18"/>
                                 </w:rPr>
                               </w:pPr>
+                              <w:proofErr w:type="spellStart"/>
                               <w:r>
                                 <w:rPr>
                                   <w:rFonts w:ascii="Consolas" w:eastAsia="宋体" w:hAnsi="Consolas" w:cs="Consolas"/>
@@ -9122,7 +9956,19 @@
                                   <w:szCs w:val="18"/>
                                   <w:bdr w:val="none" w:sz="0" w:space="0" w:color="auto" w:frame="1"/>
                                 </w:rPr>
-                                <w:t xml:space="preserve">tcp        </w:t>
+                                <w:t>tcp</w:t>
+                              </w:r>
+                              <w:proofErr w:type="spellEnd"/>
+                              <w:r>
+                                <w:rPr>
+                                  <w:rFonts w:ascii="Consolas" w:eastAsia="宋体" w:hAnsi="Consolas" w:cs="Consolas"/>
+                                  <w:color w:val="48484C"/>
+                                  <w:kern w:val="0"/>
+                                  <w:sz w:val="18"/>
+                                  <w:szCs w:val="18"/>
+                                  <w:bdr w:val="none" w:sz="0" w:space="0" w:color="auto" w:frame="1"/>
+                                </w:rPr>
+                                <w:t xml:space="preserve">        </w:t>
                               </w:r>
                               <w:r>
                                 <w:rPr>
@@ -9267,6 +10113,7 @@
                                 </w:rPr>
                                 <w:t>/</w:t>
                               </w:r>
+                              <w:proofErr w:type="spellStart"/>
                               <w:r>
                                 <w:rPr>
                                   <w:rFonts w:ascii="Consolas" w:eastAsia="宋体" w:hAnsi="Consolas" w:cs="Consolas"/>
@@ -9278,6 +10125,7 @@
                                 </w:rPr>
                                 <w:t>redis</w:t>
                               </w:r>
+                              <w:proofErr w:type="spellEnd"/>
                               <w:r>
                                 <w:rPr>
                                   <w:rFonts w:ascii="Consolas" w:eastAsia="宋体" w:hAnsi="Consolas" w:cs="Consolas"/>
@@ -9311,8 +10159,8 @@
                                 </w:rPr>
                                 <w:t xml:space="preserve">  </w:t>
                               </w:r>
-                              <w:bookmarkStart w:id="0" w:name="t7"/>
-                              <w:bookmarkEnd w:id="0"/>
+                              <w:bookmarkStart w:id="1" w:name="t7"/>
+                              <w:bookmarkEnd w:id="1"/>
                             </w:p>
                           </w:txbxContent>
                         </wps:txbx>
@@ -9615,12 +10463,14 @@
       <w:r>
         <w:t>已经准备好了搭建集群的</w:t>
       </w:r>
+      <w:proofErr w:type="spellStart"/>
       <w:r>
         <w:rPr>
           <w:rFonts w:hint="eastAsia"/>
         </w:rPr>
         <w:t>redis</w:t>
       </w:r>
+      <w:proofErr w:type="spellEnd"/>
       <w:r>
         <w:rPr>
           <w:rFonts w:hint="eastAsia"/>
@@ -9639,12 +10489,14 @@
       <w:r>
         <w:t>了一个工具：</w:t>
       </w:r>
+      <w:proofErr w:type="spellStart"/>
       <w:r>
         <w:rPr>
           <w:rFonts w:hint="eastAsia"/>
         </w:rPr>
         <w:t>redis-trib.rb</w:t>
       </w:r>
+      <w:proofErr w:type="spellEnd"/>
       <w:r>
         <w:rPr>
           <w:rFonts w:hint="eastAsia"/>
@@ -9655,8 +10507,58 @@
         <w:rPr>
           <w:rFonts w:hint="eastAsia"/>
         </w:rPr>
-        <w:t>/usr/local/redis-3.2.1/src/redis/trib.rb</w:t>
-      </w:r>
+        <w:t>/</w:t>
+      </w:r>
+      <w:proofErr w:type="spellStart"/>
+      <w:r>
+        <w:rPr>
+          <w:rFonts w:hint="eastAsia"/>
+        </w:rPr>
+        <w:t>usr</w:t>
+      </w:r>
+      <w:proofErr w:type="spellEnd"/>
+      <w:r>
+        <w:rPr>
+          <w:rFonts w:hint="eastAsia"/>
+        </w:rPr>
+        <w:t>/local/redis-3.2.1/</w:t>
+      </w:r>
+      <w:proofErr w:type="spellStart"/>
+      <w:r>
+        <w:rPr>
+          <w:rFonts w:hint="eastAsia"/>
+        </w:rPr>
+        <w:t>src</w:t>
+      </w:r>
+      <w:proofErr w:type="spellEnd"/>
+      <w:r>
+        <w:rPr>
+          <w:rFonts w:hint="eastAsia"/>
+        </w:rPr>
+        <w:t>/</w:t>
+      </w:r>
+      <w:proofErr w:type="spellStart"/>
+      <w:r>
+        <w:rPr>
+          <w:rFonts w:hint="eastAsia"/>
+        </w:rPr>
+        <w:t>redis</w:t>
+      </w:r>
+      <w:proofErr w:type="spellEnd"/>
+      <w:r>
+        <w:rPr>
+          <w:rFonts w:hint="eastAsia"/>
+        </w:rPr>
+        <w:t>/</w:t>
+      </w:r>
+      <w:proofErr w:type="spellStart"/>
+      <w:r>
+        <w:rPr>
+          <w:rFonts w:hint="eastAsia"/>
+        </w:rPr>
+        <w:t>trib.rb</w:t>
+      </w:r>
+      <w:proofErr w:type="spellEnd"/>
       <w:r>
         <w:rPr>
           <w:rFonts w:hint="eastAsia"/>
@@ -9705,12 +10607,14 @@
       <w:r>
         <w:t>命令来安装</w:t>
       </w:r>
+      <w:proofErr w:type="spellStart"/>
       <w:r>
         <w:rPr>
           <w:rFonts w:hint="eastAsia"/>
         </w:rPr>
         <w:t>redis</w:t>
       </w:r>
+      <w:proofErr w:type="spellEnd"/>
       <w:r>
         <w:rPr>
           <w:rFonts w:hint="eastAsia"/>
@@ -9896,6 +10800,7 @@
                                 </w:rPr>
                                 <w:t>-</w:t>
                               </w:r>
+                              <w:proofErr w:type="spellStart"/>
                               <w:r>
                                 <w:rPr>
                                   <w:rFonts w:ascii="Consolas" w:eastAsia="宋体" w:hAnsi="Consolas" w:cs="Consolas"/>
@@ -9905,7 +10810,43 @@
                                   <w:szCs w:val="18"/>
                                   <w:bdr w:val="none" w:sz="0" w:space="0" w:color="auto" w:frame="1"/>
                                 </w:rPr>
-                                <w:t>devel rubygems rpm</w:t>
+                                <w:t>devel</w:t>
+                              </w:r>
+                              <w:proofErr w:type="spellEnd"/>
+                              <w:r>
+                                <w:rPr>
+                                  <w:rFonts w:ascii="Consolas" w:eastAsia="宋体" w:hAnsi="Consolas" w:cs="Consolas"/>
+                                  <w:color w:val="48484C"/>
+                                  <w:kern w:val="0"/>
+                                  <w:sz w:val="18"/>
+                                  <w:szCs w:val="18"/>
+                                  <w:bdr w:val="none" w:sz="0" w:space="0" w:color="auto" w:frame="1"/>
+                                </w:rPr>
+                                <w:t xml:space="preserve"> </w:t>
+                              </w:r>
+                              <w:proofErr w:type="spellStart"/>
+                              <w:r>
+                                <w:rPr>
+                                  <w:rFonts w:ascii="Consolas" w:eastAsia="宋体" w:hAnsi="Consolas" w:cs="Consolas"/>
+                                  <w:color w:val="48484C"/>
+                                  <w:kern w:val="0"/>
+                                  <w:sz w:val="18"/>
+                                  <w:szCs w:val="18"/>
+                                  <w:bdr w:val="none" w:sz="0" w:space="0" w:color="auto" w:frame="1"/>
+                                </w:rPr>
+                                <w:t>rubygems</w:t>
+                              </w:r>
+                              <w:proofErr w:type="spellEnd"/>
+                              <w:r>
+                                <w:rPr>
+                                  <w:rFonts w:ascii="Consolas" w:eastAsia="宋体" w:hAnsi="Consolas" w:cs="Consolas"/>
+                                  <w:color w:val="48484C"/>
+                                  <w:kern w:val="0"/>
+                                  <w:sz w:val="18"/>
+                                  <w:szCs w:val="18"/>
+                                  <w:bdr w:val="none" w:sz="0" w:space="0" w:color="auto" w:frame="1"/>
+                                </w:rPr>
+                                <w:t xml:space="preserve"> rpm</w:t>
                               </w:r>
                               <w:r>
                                 <w:rPr>
@@ -9941,7 +10882,7 @@
                                 <w:ind w:left="0"/>
                                 <w:jc w:val="left"/>
                                 <w:rPr>
-                                  <w:rFonts w:ascii="微软雅黑" w:eastAsia="微软雅黑" w:hAnsi="微软雅黑" w:cs="宋体" w:hint="eastAsia"/>
+                                  <w:rFonts w:ascii="微软雅黑" w:eastAsia="微软雅黑" w:hAnsi="微软雅黑" w:cs="宋体"/>
                                   <w:color w:val="BEBEC5"/>
                                   <w:kern w:val="0"/>
                                   <w:sz w:val="18"/>
@@ -9979,8 +10920,21 @@
                                   <w:szCs w:val="18"/>
                                   <w:bdr w:val="none" w:sz="0" w:space="0" w:color="auto" w:frame="1"/>
                                 </w:rPr>
-                                <w:t xml:space="preserve"> redis</w:t>
-                              </w:r>
+                                <w:t xml:space="preserve"> </w:t>
+                              </w:r>
+                              <w:proofErr w:type="spellStart"/>
+                              <w:r>
+                                <w:rPr>
+                                  <w:rFonts w:ascii="Consolas" w:eastAsia="宋体" w:hAnsi="Consolas" w:cs="Consolas"/>
+                                  <w:color w:val="48484C"/>
+                                  <w:kern w:val="0"/>
+                                  <w:sz w:val="18"/>
+                                  <w:szCs w:val="18"/>
+                                  <w:bdr w:val="none" w:sz="0" w:space="0" w:color="auto" w:frame="1"/>
+                                </w:rPr>
+                                <w:t>redis</w:t>
+                              </w:r>
+                              <w:proofErr w:type="spellEnd"/>
                             </w:p>
                           </w:txbxContent>
                         </wps:txbx>
@@ -10188,11 +11142,6 @@
       </w:r>
     </w:p>
     <w:p>
-      <w:pPr>
-        <w:rPr>
-          <w:rFonts w:hint="eastAsia"/>
-        </w:rPr>
-      </w:pPr>
       <w:r>
         <w:rPr>
           <w:rFonts w:hint="eastAsia"/>
@@ -10215,8 +11164,13 @@
         <w:t>源</w:t>
       </w:r>
       <w:r>
-        <w:t>，并且淘宝的</w:t>
-      </w:r>
+        <w:t>，</w:t>
+      </w:r>
+      <w:proofErr w:type="gramStart"/>
+      <w:r>
+        <w:t>并且淘宝的</w:t>
+      </w:r>
+      <w:proofErr w:type="gramEnd"/>
       <w:r>
         <w:rPr>
           <w:rFonts w:hint="eastAsia"/>
@@ -10244,15 +11198,28 @@
         </w:rPr>
         <w:t>：</w:t>
       </w:r>
-      <w:hyperlink r:id="rId5" w:history="1">
-        <w:r>
-          <w:rPr>
-            <w:rStyle w:val="a4"/>
-            <w:rFonts w:hint="eastAsia"/>
-          </w:rPr>
-          <w:t>https://gems.ruby-china.org/</w:t>
-        </w:r>
-      </w:hyperlink>
+      <w:r>
+        <w:fldChar w:fldCharType="begin"/>
+      </w:r>
+      <w:r>
+        <w:instrText xml:space="preserve"> HYPERLINK "https://gems.ruby-china.org/" </w:instrText>
+      </w:r>
+      <w:r>
+        <w:fldChar w:fldCharType="separate"/>
+      </w:r>
+      <w:r>
+        <w:rPr>
+          <w:rStyle w:val="a4"/>
+          <w:rFonts w:hint="eastAsia"/>
+        </w:rPr>
+        <w:t>https://gems.ruby-china.org/</w:t>
+      </w:r>
+      <w:r>
+        <w:rPr>
+          <w:rStyle w:val="a4"/>
+        </w:rPr>
+        <w:fldChar w:fldCharType="end"/>
+      </w:r>
     </w:p>
     <w:p>
       <w:r>
@@ -10618,7 +11585,7 @@
                                 <w:ind w:left="0"/>
                                 <w:jc w:val="left"/>
                                 <w:rPr>
-                                  <w:rFonts w:ascii="微软雅黑" w:eastAsia="微软雅黑" w:hAnsi="微软雅黑" w:cs="宋体" w:hint="eastAsia"/>
+                                  <w:rFonts w:ascii="微软雅黑" w:eastAsia="微软雅黑" w:hAnsi="微软雅黑" w:cs="宋体"/>
                                   <w:color w:val="BEBEC5"/>
                                   <w:kern w:val="0"/>
                                   <w:sz w:val="18"/>
@@ -10650,7 +11617,7 @@
                                 <w:ind w:left="0"/>
                                 <w:jc w:val="left"/>
                                 <w:rPr>
-                                  <w:rFonts w:ascii="微软雅黑" w:eastAsia="微软雅黑" w:hAnsi="微软雅黑" w:cs="宋体" w:hint="eastAsia"/>
+                                  <w:rFonts w:ascii="微软雅黑" w:eastAsia="微软雅黑" w:hAnsi="微软雅黑" w:cs="宋体"/>
                                   <w:color w:val="BEBEC5"/>
                                   <w:kern w:val="0"/>
                                   <w:sz w:val="18"/>
@@ -10669,7 +11636,7 @@
                                 <w:ind w:left="0"/>
                                 <w:jc w:val="left"/>
                                 <w:rPr>
-                                  <w:rFonts w:ascii="微软雅黑" w:eastAsia="微软雅黑" w:hAnsi="微软雅黑" w:cs="宋体" w:hint="eastAsia"/>
+                                  <w:rFonts w:ascii="微软雅黑" w:eastAsia="微软雅黑" w:hAnsi="微软雅黑" w:cs="宋体"/>
                                   <w:color w:val="BEBEC5"/>
                                   <w:kern w:val="0"/>
                                   <w:sz w:val="18"/>
@@ -10918,24 +11885,18 @@
       </w:r>
     </w:p>
     <w:p>
-      <w:pPr>
-        <w:rPr>
-          <w:rFonts w:hint="eastAsia"/>
-        </w:rPr>
-      </w:pPr>
+      <w:proofErr w:type="spellStart"/>
+      <w:proofErr w:type="gramStart"/>
       <w:r>
         <w:rPr>
           <w:rFonts w:hint="eastAsia"/>
         </w:rPr>
         <w:t>redis-trib.rb</w:t>
       </w:r>
+      <w:proofErr w:type="spellEnd"/>
+      <w:proofErr w:type="gramEnd"/>
     </w:p>
     <w:p>
-      <w:pPr>
-        <w:rPr>
-          <w:rFonts w:hint="eastAsia"/>
-        </w:rPr>
-      </w:pPr>
       <w:r>
         <w:rPr>
           <w:rFonts w:hint="eastAsia"/>
@@ -10946,8 +11907,30 @@
         <w:rPr>
           <w:rFonts w:hint="eastAsia"/>
         </w:rPr>
-        <w:t>/usr/software/redis-3.2.5/src</w:t>
-      </w:r>
+        <w:t>/</w:t>
+      </w:r>
+      <w:proofErr w:type="spellStart"/>
+      <w:r>
+        <w:rPr>
+          <w:rFonts w:hint="eastAsia"/>
+        </w:rPr>
+        <w:t>usr</w:t>
+      </w:r>
+      <w:proofErr w:type="spellEnd"/>
+      <w:r>
+        <w:rPr>
+          <w:rFonts w:hint="eastAsia"/>
+        </w:rPr>
+        <w:t>/software/redis-3.2.5/</w:t>
+      </w:r>
+      <w:proofErr w:type="spellStart"/>
+      <w:r>
+        <w:rPr>
+          <w:rFonts w:hint="eastAsia"/>
+        </w:rPr>
+        <w:t>src</w:t>
+      </w:r>
+      <w:proofErr w:type="spellEnd"/>
       <w:r>
         <w:rPr>
           <w:rFonts w:hint="eastAsia"/>
@@ -10957,12 +11940,22 @@
       <w:r>
         <w:t>运行一下</w:t>
       </w:r>
+      <w:proofErr w:type="spellStart"/>
       <w:r>
         <w:rPr>
           <w:rFonts w:hint="eastAsia"/>
         </w:rPr>
-        <w:t>redis-trib.rb</w:t>
-      </w:r>
+        <w:t>redis-trib.</w:t>
+      </w:r>
+      <w:proofErr w:type="gramStart"/>
+      <w:r>
+        <w:rPr>
+          <w:rFonts w:hint="eastAsia"/>
+        </w:rPr>
+        <w:t>rb</w:t>
+      </w:r>
+      <w:proofErr w:type="spellEnd"/>
+      <w:proofErr w:type="gramEnd"/>
     </w:p>
     <w:p>
       <w:r>
@@ -11027,8 +12020,33 @@
                                   <w:sz w:val="18"/>
                                   <w:szCs w:val="18"/>
                                 </w:rPr>
-                                <w:t>[root@zk2 src]# ./redis-trib.rb</w:t>
-                              </w:r>
+                                <w:t xml:space="preserve">[root@zk2 </w:t>
+                              </w:r>
+                              <w:proofErr w:type="spellStart"/>
+                              <w:r>
+                                <w:rPr>
+                                  <w:sz w:val="18"/>
+                                  <w:szCs w:val="18"/>
+                                </w:rPr>
+                                <w:t>src</w:t>
+                              </w:r>
+                              <w:proofErr w:type="spellEnd"/>
+                              <w:r>
+                                <w:rPr>
+                                  <w:sz w:val="18"/>
+                                  <w:szCs w:val="18"/>
+                                </w:rPr>
+                                <w:t>]# ./</w:t>
+                              </w:r>
+                              <w:proofErr w:type="spellStart"/>
+                              <w:r>
+                                <w:rPr>
+                                  <w:sz w:val="18"/>
+                                  <w:szCs w:val="18"/>
+                                </w:rPr>
+                                <w:t>redis-trib.rb</w:t>
+                              </w:r>
+                              <w:proofErr w:type="spellEnd"/>
                             </w:p>
                             <w:p>
                               <w:pPr>
@@ -11042,7 +12060,23 @@
                                   <w:sz w:val="18"/>
                                   <w:szCs w:val="18"/>
                                 </w:rPr>
-                                <w:t>Usage: redis-trib &lt;command&gt; &lt;options&gt; &lt;arguments ...&gt;</w:t>
+                                <w:t xml:space="preserve">Usage: </w:t>
+                              </w:r>
+                              <w:proofErr w:type="spellStart"/>
+                              <w:r>
+                                <w:rPr>
+                                  <w:sz w:val="18"/>
+                                  <w:szCs w:val="18"/>
+                                </w:rPr>
+                                <w:t>redis-trib</w:t>
+                              </w:r>
+                              <w:proofErr w:type="spellEnd"/>
+                              <w:r>
+                                <w:rPr>
+                                  <w:sz w:val="18"/>
+                                  <w:szCs w:val="18"/>
+                                </w:rPr>
+                                <w:t xml:space="preserve"> &lt;command&gt; &lt;options&gt; &lt;arguments ...&gt;</w:t>
                               </w:r>
                             </w:p>
                             <w:p>
@@ -11057,8 +12091,33 @@
                                   <w:sz w:val="18"/>
                                   <w:szCs w:val="18"/>
                                 </w:rPr>
-                                <w:t xml:space="preserve">  create          host1:port1 ... hostN:portN</w:t>
-                              </w:r>
+                                <w:t xml:space="preserve">  </w:t>
+                              </w:r>
+                              <w:proofErr w:type="gramStart"/>
+                              <w:r>
+                                <w:rPr>
+                                  <w:sz w:val="18"/>
+                                  <w:szCs w:val="18"/>
+                                </w:rPr>
+                                <w:t>create</w:t>
+                              </w:r>
+                              <w:proofErr w:type="gramEnd"/>
+                              <w:r>
+                                <w:rPr>
+                                  <w:sz w:val="18"/>
+                                  <w:szCs w:val="18"/>
+                                </w:rPr>
+                                <w:t xml:space="preserve">          host1:port1 ... </w:t>
+                              </w:r>
+                              <w:proofErr w:type="spellStart"/>
+                              <w:r>
+                                <w:rPr>
+                                  <w:sz w:val="18"/>
+                                  <w:szCs w:val="18"/>
+                                </w:rPr>
+                                <w:t>hostN:portN</w:t>
+                              </w:r>
+                              <w:proofErr w:type="spellEnd"/>
                             </w:p>
                             <w:p>
                               <w:pPr>
@@ -11072,7 +12131,23 @@
                                   <w:sz w:val="18"/>
                                   <w:szCs w:val="18"/>
                                 </w:rPr>
-                                <w:t xml:space="preserve">                  --replicas &lt;arg&gt;</w:t>
+                                <w:t xml:space="preserve">                  --replicas &lt;</w:t>
+                              </w:r>
+                              <w:proofErr w:type="spellStart"/>
+                              <w:r>
+                                <w:rPr>
+                                  <w:sz w:val="18"/>
+                                  <w:szCs w:val="18"/>
+                                </w:rPr>
+                                <w:t>arg</w:t>
+                              </w:r>
+                              <w:proofErr w:type="spellEnd"/>
+                              <w:r>
+                                <w:rPr>
+                                  <w:sz w:val="18"/>
+                                  <w:szCs w:val="18"/>
+                                </w:rPr>
+                                <w:t>&gt;</w:t>
                               </w:r>
                             </w:p>
                             <w:p>
@@ -11087,8 +12162,33 @@
                                   <w:sz w:val="18"/>
                                   <w:szCs w:val="18"/>
                                 </w:rPr>
-                                <w:t xml:space="preserve">  check           host:port</w:t>
-                              </w:r>
+                                <w:t xml:space="preserve">  </w:t>
+                              </w:r>
+                              <w:proofErr w:type="gramStart"/>
+                              <w:r>
+                                <w:rPr>
+                                  <w:sz w:val="18"/>
+                                  <w:szCs w:val="18"/>
+                                </w:rPr>
+                                <w:t>check</w:t>
+                              </w:r>
+                              <w:proofErr w:type="gramEnd"/>
+                              <w:r>
+                                <w:rPr>
+                                  <w:sz w:val="18"/>
+                                  <w:szCs w:val="18"/>
+                                </w:rPr>
+                                <w:t xml:space="preserve">           </w:t>
+                              </w:r>
+                              <w:proofErr w:type="spellStart"/>
+                              <w:r>
+                                <w:rPr>
+                                  <w:sz w:val="18"/>
+                                  <w:szCs w:val="18"/>
+                                </w:rPr>
+                                <w:t>host:port</w:t>
+                              </w:r>
+                              <w:proofErr w:type="spellEnd"/>
                             </w:p>
                             <w:p>
                               <w:pPr>
@@ -11102,8 +12202,33 @@
                                   <w:sz w:val="18"/>
                                   <w:szCs w:val="18"/>
                                 </w:rPr>
-                                <w:t xml:space="preserve">  info            host:port</w:t>
-                              </w:r>
+                                <w:t xml:space="preserve">  </w:t>
+                              </w:r>
+                              <w:proofErr w:type="gramStart"/>
+                              <w:r>
+                                <w:rPr>
+                                  <w:sz w:val="18"/>
+                                  <w:szCs w:val="18"/>
+                                </w:rPr>
+                                <w:t>info</w:t>
+                              </w:r>
+                              <w:proofErr w:type="gramEnd"/>
+                              <w:r>
+                                <w:rPr>
+                                  <w:sz w:val="18"/>
+                                  <w:szCs w:val="18"/>
+                                </w:rPr>
+                                <w:t xml:space="preserve">            </w:t>
+                              </w:r>
+                              <w:proofErr w:type="spellStart"/>
+                              <w:r>
+                                <w:rPr>
+                                  <w:sz w:val="18"/>
+                                  <w:szCs w:val="18"/>
+                                </w:rPr>
+                                <w:t>host:port</w:t>
+                              </w:r>
+                              <w:proofErr w:type="spellEnd"/>
                             </w:p>
                             <w:p>
                               <w:pPr>
@@ -11117,8 +12242,33 @@
                                   <w:sz w:val="18"/>
                                   <w:szCs w:val="18"/>
                                 </w:rPr>
-                                <w:t xml:space="preserve">  fix             host:port</w:t>
-                              </w:r>
+                                <w:t xml:space="preserve">  </w:t>
+                              </w:r>
+                              <w:proofErr w:type="gramStart"/>
+                              <w:r>
+                                <w:rPr>
+                                  <w:sz w:val="18"/>
+                                  <w:szCs w:val="18"/>
+                                </w:rPr>
+                                <w:t>fix</w:t>
+                              </w:r>
+                              <w:proofErr w:type="gramEnd"/>
+                              <w:r>
+                                <w:rPr>
+                                  <w:sz w:val="18"/>
+                                  <w:szCs w:val="18"/>
+                                </w:rPr>
+                                <w:t xml:space="preserve">             </w:t>
+                              </w:r>
+                              <w:proofErr w:type="spellStart"/>
+                              <w:r>
+                                <w:rPr>
+                                  <w:sz w:val="18"/>
+                                  <w:szCs w:val="18"/>
+                                </w:rPr>
+                                <w:t>host:port</w:t>
+                              </w:r>
+                              <w:proofErr w:type="spellEnd"/>
                             </w:p>
                             <w:p>
                               <w:pPr>
@@ -11132,7 +12282,23 @@
                                   <w:sz w:val="18"/>
                                   <w:szCs w:val="18"/>
                                 </w:rPr>
-                                <w:t xml:space="preserve">                  --timeout &lt;arg&gt;</w:t>
+                                <w:t xml:space="preserve">                  --timeout &lt;</w:t>
+                              </w:r>
+                              <w:proofErr w:type="spellStart"/>
+                              <w:r>
+                                <w:rPr>
+                                  <w:sz w:val="18"/>
+                                  <w:szCs w:val="18"/>
+                                </w:rPr>
+                                <w:t>arg</w:t>
+                              </w:r>
+                              <w:proofErr w:type="spellEnd"/>
+                              <w:r>
+                                <w:rPr>
+                                  <w:sz w:val="18"/>
+                                  <w:szCs w:val="18"/>
+                                </w:rPr>
+                                <w:t>&gt;</w:t>
                               </w:r>
                             </w:p>
                             <w:p>
@@ -11147,8 +12313,35 @@
                                   <w:sz w:val="18"/>
                                   <w:szCs w:val="18"/>
                                 </w:rPr>
-                                <w:t xml:space="preserve">  reshard         host:port</w:t>
-                              </w:r>
+                                <w:t xml:space="preserve">  </w:t>
+                              </w:r>
+                              <w:proofErr w:type="spellStart"/>
+                              <w:proofErr w:type="gramStart"/>
+                              <w:r>
+                                <w:rPr>
+                                  <w:sz w:val="18"/>
+                                  <w:szCs w:val="18"/>
+                                </w:rPr>
+                                <w:t>reshard</w:t>
+                              </w:r>
+                              <w:proofErr w:type="spellEnd"/>
+                              <w:proofErr w:type="gramEnd"/>
+                              <w:r>
+                                <w:rPr>
+                                  <w:sz w:val="18"/>
+                                  <w:szCs w:val="18"/>
+                                </w:rPr>
+                                <w:t xml:space="preserve">         </w:t>
+                              </w:r>
+                              <w:proofErr w:type="spellStart"/>
+                              <w:r>
+                                <w:rPr>
+                                  <w:sz w:val="18"/>
+                                  <w:szCs w:val="18"/>
+                                </w:rPr>
+                                <w:t>host:port</w:t>
+                              </w:r>
+                              <w:proofErr w:type="spellEnd"/>
                             </w:p>
                             <w:p>
                               <w:pPr>
@@ -11162,7 +12355,23 @@
                                   <w:sz w:val="18"/>
                                   <w:szCs w:val="18"/>
                                 </w:rPr>
-                                <w:t xml:space="preserve">                  --from &lt;arg&gt;</w:t>
+                                <w:t xml:space="preserve">                  --from &lt;</w:t>
+                              </w:r>
+                              <w:proofErr w:type="spellStart"/>
+                              <w:r>
+                                <w:rPr>
+                                  <w:sz w:val="18"/>
+                                  <w:szCs w:val="18"/>
+                                </w:rPr>
+                                <w:t>arg</w:t>
+                              </w:r>
+                              <w:proofErr w:type="spellEnd"/>
+                              <w:r>
+                                <w:rPr>
+                                  <w:sz w:val="18"/>
+                                  <w:szCs w:val="18"/>
+                                </w:rPr>
+                                <w:t>&gt;</w:t>
                               </w:r>
                             </w:p>
                             <w:p>
@@ -11177,7 +12386,23 @@
                                   <w:sz w:val="18"/>
                                   <w:szCs w:val="18"/>
                                 </w:rPr>
-                                <w:t xml:space="preserve">                  --to &lt;arg&gt;</w:t>
+                                <w:t xml:space="preserve">                  --to &lt;</w:t>
+                              </w:r>
+                              <w:proofErr w:type="spellStart"/>
+                              <w:r>
+                                <w:rPr>
+                                  <w:sz w:val="18"/>
+                                  <w:szCs w:val="18"/>
+                                </w:rPr>
+                                <w:t>arg</w:t>
+                              </w:r>
+                              <w:proofErr w:type="spellEnd"/>
+                              <w:r>
+                                <w:rPr>
+                                  <w:sz w:val="18"/>
+                                  <w:szCs w:val="18"/>
+                                </w:rPr>
+                                <w:t>&gt;</w:t>
                               </w:r>
                             </w:p>
                             <w:p>
@@ -11192,7 +12417,23 @@
                                   <w:sz w:val="18"/>
                                   <w:szCs w:val="18"/>
                                 </w:rPr>
-                                <w:t xml:space="preserve">                  --slots &lt;arg&gt;</w:t>
+                                <w:t xml:space="preserve">                  --slots &lt;</w:t>
+                              </w:r>
+                              <w:proofErr w:type="spellStart"/>
+                              <w:r>
+                                <w:rPr>
+                                  <w:sz w:val="18"/>
+                                  <w:szCs w:val="18"/>
+                                </w:rPr>
+                                <w:t>arg</w:t>
+                              </w:r>
+                              <w:proofErr w:type="spellEnd"/>
+                              <w:r>
+                                <w:rPr>
+                                  <w:sz w:val="18"/>
+                                  <w:szCs w:val="18"/>
+                                </w:rPr>
+                                <w:t>&gt;</w:t>
                               </w:r>
                             </w:p>
                             <w:p>
@@ -11222,7 +12463,23 @@
                                   <w:sz w:val="18"/>
                                   <w:szCs w:val="18"/>
                                 </w:rPr>
-                                <w:t xml:space="preserve">                  --timeout &lt;arg&gt;</w:t>
+                                <w:t xml:space="preserve">                  --timeout &lt;</w:t>
+                              </w:r>
+                              <w:proofErr w:type="spellStart"/>
+                              <w:r>
+                                <w:rPr>
+                                  <w:sz w:val="18"/>
+                                  <w:szCs w:val="18"/>
+                                </w:rPr>
+                                <w:t>arg</w:t>
+                              </w:r>
+                              <w:proofErr w:type="spellEnd"/>
+                              <w:r>
+                                <w:rPr>
+                                  <w:sz w:val="18"/>
+                                  <w:szCs w:val="18"/>
+                                </w:rPr>
+                                <w:t>&gt;</w:t>
                               </w:r>
                             </w:p>
                             <w:p>
@@ -11237,7 +12494,23 @@
                                   <w:sz w:val="18"/>
                                   <w:szCs w:val="18"/>
                                 </w:rPr>
-                                <w:t xml:space="preserve">                  --pipeline &lt;arg&gt;</w:t>
+                                <w:t xml:space="preserve">                  --pipeline &lt;</w:t>
+                              </w:r>
+                              <w:proofErr w:type="spellStart"/>
+                              <w:r>
+                                <w:rPr>
+                                  <w:sz w:val="18"/>
+                                  <w:szCs w:val="18"/>
+                                </w:rPr>
+                                <w:t>arg</w:t>
+                              </w:r>
+                              <w:proofErr w:type="spellEnd"/>
+                              <w:r>
+                                <w:rPr>
+                                  <w:sz w:val="18"/>
+                                  <w:szCs w:val="18"/>
+                                </w:rPr>
+                                <w:t>&gt;</w:t>
                               </w:r>
                             </w:p>
                             <w:p>
@@ -11252,8 +12525,33 @@
                                   <w:sz w:val="18"/>
                                   <w:szCs w:val="18"/>
                                 </w:rPr>
-                                <w:t xml:space="preserve">  rebalance       host:port</w:t>
-                              </w:r>
+                                <w:t xml:space="preserve">  </w:t>
+                              </w:r>
+                              <w:proofErr w:type="gramStart"/>
+                              <w:r>
+                                <w:rPr>
+                                  <w:sz w:val="18"/>
+                                  <w:szCs w:val="18"/>
+                                </w:rPr>
+                                <w:t>rebalance</w:t>
+                              </w:r>
+                              <w:proofErr w:type="gramEnd"/>
+                              <w:r>
+                                <w:rPr>
+                                  <w:sz w:val="18"/>
+                                  <w:szCs w:val="18"/>
+                                </w:rPr>
+                                <w:t xml:space="preserve">       </w:t>
+                              </w:r>
+                              <w:proofErr w:type="spellStart"/>
+                              <w:r>
+                                <w:rPr>
+                                  <w:sz w:val="18"/>
+                                  <w:szCs w:val="18"/>
+                                </w:rPr>
+                                <w:t>host:port</w:t>
+                              </w:r>
+                              <w:proofErr w:type="spellEnd"/>
                             </w:p>
                             <w:p>
                               <w:pPr>
@@ -11267,7 +12565,23 @@
                                   <w:sz w:val="18"/>
                                   <w:szCs w:val="18"/>
                                 </w:rPr>
-                                <w:t xml:space="preserve">                  --weight &lt;arg&gt;</w:t>
+                                <w:t xml:space="preserve">                  --weight &lt;</w:t>
+                              </w:r>
+                              <w:proofErr w:type="spellStart"/>
+                              <w:r>
+                                <w:rPr>
+                                  <w:sz w:val="18"/>
+                                  <w:szCs w:val="18"/>
+                                </w:rPr>
+                                <w:t>arg</w:t>
+                              </w:r>
+                              <w:proofErr w:type="spellEnd"/>
+                              <w:r>
+                                <w:rPr>
+                                  <w:sz w:val="18"/>
+                                  <w:szCs w:val="18"/>
+                                </w:rPr>
+                                <w:t>&gt;</w:t>
                               </w:r>
                             </w:p>
                             <w:p>
@@ -11312,7 +12626,23 @@
                                   <w:sz w:val="18"/>
                                   <w:szCs w:val="18"/>
                                 </w:rPr>
-                                <w:t xml:space="preserve">                  --timeout &lt;arg&gt;</w:t>
+                                <w:t xml:space="preserve">                  --timeout &lt;</w:t>
+                              </w:r>
+                              <w:proofErr w:type="spellStart"/>
+                              <w:r>
+                                <w:rPr>
+                                  <w:sz w:val="18"/>
+                                  <w:szCs w:val="18"/>
+                                </w:rPr>
+                                <w:t>arg</w:t>
+                              </w:r>
+                              <w:proofErr w:type="spellEnd"/>
+                              <w:r>
+                                <w:rPr>
+                                  <w:sz w:val="18"/>
+                                  <w:szCs w:val="18"/>
+                                </w:rPr>
+                                <w:t>&gt;</w:t>
                               </w:r>
                             </w:p>
                             <w:p>
@@ -11342,7 +12672,23 @@
                                   <w:sz w:val="18"/>
                                   <w:szCs w:val="18"/>
                                 </w:rPr>
-                                <w:t xml:space="preserve">                  --pipeline &lt;arg&gt;</w:t>
+                                <w:t xml:space="preserve">                  --pipeline &lt;</w:t>
+                              </w:r>
+                              <w:proofErr w:type="spellStart"/>
+                              <w:r>
+                                <w:rPr>
+                                  <w:sz w:val="18"/>
+                                  <w:szCs w:val="18"/>
+                                </w:rPr>
+                                <w:t>arg</w:t>
+                              </w:r>
+                              <w:proofErr w:type="spellEnd"/>
+                              <w:r>
+                                <w:rPr>
+                                  <w:sz w:val="18"/>
+                                  <w:szCs w:val="18"/>
+                                </w:rPr>
+                                <w:t>&gt;</w:t>
                               </w:r>
                             </w:p>
                             <w:p>
@@ -11357,7 +12703,23 @@
                                   <w:sz w:val="18"/>
                                   <w:szCs w:val="18"/>
                                 </w:rPr>
-                                <w:t xml:space="preserve">                  --threshold &lt;arg&gt;</w:t>
+                                <w:t xml:space="preserve">                  --threshold &lt;</w:t>
+                              </w:r>
+                              <w:proofErr w:type="spellStart"/>
+                              <w:r>
+                                <w:rPr>
+                                  <w:sz w:val="18"/>
+                                  <w:szCs w:val="18"/>
+                                </w:rPr>
+                                <w:t>arg</w:t>
+                              </w:r>
+                              <w:proofErr w:type="spellEnd"/>
+                              <w:r>
+                                <w:rPr>
+                                  <w:sz w:val="18"/>
+                                  <w:szCs w:val="18"/>
+                                </w:rPr>
+                                <w:t>&gt;</w:t>
                               </w:r>
                             </w:p>
                             <w:p>
@@ -11372,8 +12734,49 @@
                                   <w:sz w:val="18"/>
                                   <w:szCs w:val="18"/>
                                 </w:rPr>
-                                <w:t xml:space="preserve">  add-node        new_host:new_port existing_host:existing_port</w:t>
-                              </w:r>
+                                <w:t xml:space="preserve">  </w:t>
+                              </w:r>
+                              <w:proofErr w:type="gramStart"/>
+                              <w:r>
+                                <w:rPr>
+                                  <w:sz w:val="18"/>
+                                  <w:szCs w:val="18"/>
+                                </w:rPr>
+                                <w:t>add-node</w:t>
+                              </w:r>
+                              <w:proofErr w:type="gramEnd"/>
+                              <w:r>
+                                <w:rPr>
+                                  <w:sz w:val="18"/>
+                                  <w:szCs w:val="18"/>
+                                </w:rPr>
+                                <w:t xml:space="preserve">        </w:t>
+                              </w:r>
+                              <w:proofErr w:type="spellStart"/>
+                              <w:r>
+                                <w:rPr>
+                                  <w:sz w:val="18"/>
+                                  <w:szCs w:val="18"/>
+                                </w:rPr>
+                                <w:t>new_host:new_port</w:t>
+                              </w:r>
+                              <w:proofErr w:type="spellEnd"/>
+                              <w:r>
+                                <w:rPr>
+                                  <w:sz w:val="18"/>
+                                  <w:szCs w:val="18"/>
+                                </w:rPr>
+                                <w:t xml:space="preserve"> </w:t>
+                              </w:r>
+                              <w:proofErr w:type="spellStart"/>
+                              <w:r>
+                                <w:rPr>
+                                  <w:sz w:val="18"/>
+                                  <w:szCs w:val="18"/>
+                                </w:rPr>
+                                <w:t>existing_host:existing_port</w:t>
+                              </w:r>
+                              <w:proofErr w:type="spellEnd"/>
                             </w:p>
                             <w:p>
                               <w:pPr>
@@ -11402,7 +12805,23 @@
                                   <w:sz w:val="18"/>
                                   <w:szCs w:val="18"/>
                                 </w:rPr>
-                                <w:t xml:space="preserve">                  --master-id &lt;arg&gt;</w:t>
+                                <w:t xml:space="preserve">                  --master-id &lt;</w:t>
+                              </w:r>
+                              <w:proofErr w:type="spellStart"/>
+                              <w:r>
+                                <w:rPr>
+                                  <w:sz w:val="18"/>
+                                  <w:szCs w:val="18"/>
+                                </w:rPr>
+                                <w:t>arg</w:t>
+                              </w:r>
+                              <w:proofErr w:type="spellEnd"/>
+                              <w:r>
+                                <w:rPr>
+                                  <w:sz w:val="18"/>
+                                  <w:szCs w:val="18"/>
+                                </w:rPr>
+                                <w:t>&gt;</w:t>
                               </w:r>
                             </w:p>
                             <w:p>
@@ -11417,8 +12836,49 @@
                                   <w:sz w:val="18"/>
                                   <w:szCs w:val="18"/>
                                 </w:rPr>
-                                <w:t xml:space="preserve">  del-node        host:port node_id</w:t>
-                              </w:r>
+                                <w:t xml:space="preserve">  </w:t>
+                              </w:r>
+                              <w:proofErr w:type="gramStart"/>
+                              <w:r>
+                                <w:rPr>
+                                  <w:sz w:val="18"/>
+                                  <w:szCs w:val="18"/>
+                                </w:rPr>
+                                <w:t>del-node</w:t>
+                              </w:r>
+                              <w:proofErr w:type="gramEnd"/>
+                              <w:r>
+                                <w:rPr>
+                                  <w:sz w:val="18"/>
+                                  <w:szCs w:val="18"/>
+                                </w:rPr>
+                                <w:t xml:space="preserve">        </w:t>
+                              </w:r>
+                              <w:proofErr w:type="spellStart"/>
+                              <w:r>
+                                <w:rPr>
+                                  <w:sz w:val="18"/>
+                                  <w:szCs w:val="18"/>
+                                </w:rPr>
+                                <w:t>host:port</w:t>
+                              </w:r>
+                              <w:proofErr w:type="spellEnd"/>
+                              <w:r>
+                                <w:rPr>
+                                  <w:sz w:val="18"/>
+                                  <w:szCs w:val="18"/>
+                                </w:rPr>
+                                <w:t xml:space="preserve"> </w:t>
+                              </w:r>
+                              <w:proofErr w:type="spellStart"/>
+                              <w:r>
+                                <w:rPr>
+                                  <w:sz w:val="18"/>
+                                  <w:szCs w:val="18"/>
+                                </w:rPr>
+                                <w:t>node_id</w:t>
+                              </w:r>
+                              <w:proofErr w:type="spellEnd"/>
                             </w:p>
                             <w:p>
                               <w:pPr>
@@ -11432,7 +12892,39 @@
                                   <w:sz w:val="18"/>
                                   <w:szCs w:val="18"/>
                                 </w:rPr>
-                                <w:t xml:space="preserve">  set-timeout     host:port milliseconds</w:t>
+                                <w:t xml:space="preserve">  </w:t>
+                              </w:r>
+                              <w:proofErr w:type="gramStart"/>
+                              <w:r>
+                                <w:rPr>
+                                  <w:sz w:val="18"/>
+                                  <w:szCs w:val="18"/>
+                                </w:rPr>
+                                <w:t>set-timeout</w:t>
+                              </w:r>
+                              <w:proofErr w:type="gramEnd"/>
+                              <w:r>
+                                <w:rPr>
+                                  <w:sz w:val="18"/>
+                                  <w:szCs w:val="18"/>
+                                </w:rPr>
+                                <w:t xml:space="preserve">     </w:t>
+                              </w:r>
+                              <w:proofErr w:type="spellStart"/>
+                              <w:r>
+                                <w:rPr>
+                                  <w:sz w:val="18"/>
+                                  <w:szCs w:val="18"/>
+                                </w:rPr>
+                                <w:t>host:port</w:t>
+                              </w:r>
+                              <w:proofErr w:type="spellEnd"/>
+                              <w:r>
+                                <w:rPr>
+                                  <w:sz w:val="18"/>
+                                  <w:szCs w:val="18"/>
+                                </w:rPr>
+                                <w:t xml:space="preserve"> milliseconds</w:t>
                               </w:r>
                             </w:p>
                             <w:p>
@@ -11447,8 +12939,83 @@
                                   <w:sz w:val="18"/>
                                   <w:szCs w:val="18"/>
                                 </w:rPr>
-                                <w:t xml:space="preserve">  call            host:port command arg arg .. arg</w:t>
-                              </w:r>
+                                <w:t xml:space="preserve">  </w:t>
+                              </w:r>
+                              <w:proofErr w:type="gramStart"/>
+                              <w:r>
+                                <w:rPr>
+                                  <w:sz w:val="18"/>
+                                  <w:szCs w:val="18"/>
+                                </w:rPr>
+                                <w:t>call</w:t>
+                              </w:r>
+                              <w:proofErr w:type="gramEnd"/>
+                              <w:r>
+                                <w:rPr>
+                                  <w:sz w:val="18"/>
+                                  <w:szCs w:val="18"/>
+                                </w:rPr>
+                                <w:t xml:space="preserve">            </w:t>
+                              </w:r>
+                              <w:proofErr w:type="spellStart"/>
+                              <w:r>
+                                <w:rPr>
+                                  <w:sz w:val="18"/>
+                                  <w:szCs w:val="18"/>
+                                </w:rPr>
+                                <w:t>host:port</w:t>
+                              </w:r>
+                              <w:proofErr w:type="spellEnd"/>
+                              <w:r>
+                                <w:rPr>
+                                  <w:sz w:val="18"/>
+                                  <w:szCs w:val="18"/>
+                                </w:rPr>
+                                <w:t xml:space="preserve"> command </w:t>
+                              </w:r>
+                              <w:proofErr w:type="spellStart"/>
+                              <w:r>
+                                <w:rPr>
+                                  <w:sz w:val="18"/>
+                                  <w:szCs w:val="18"/>
+                                </w:rPr>
+                                <w:t>arg</w:t>
+                              </w:r>
+                              <w:proofErr w:type="spellEnd"/>
+                              <w:r>
+                                <w:rPr>
+                                  <w:sz w:val="18"/>
+                                  <w:szCs w:val="18"/>
+                                </w:rPr>
+                                <w:t xml:space="preserve"> </w:t>
+                              </w:r>
+                              <w:proofErr w:type="spellStart"/>
+                              <w:r>
+                                <w:rPr>
+                                  <w:sz w:val="18"/>
+                                  <w:szCs w:val="18"/>
+                                </w:rPr>
+                                <w:t>arg</w:t>
+                              </w:r>
+                              <w:proofErr w:type="spellEnd"/>
+                              <w:r>
+                                <w:rPr>
+                                  <w:sz w:val="18"/>
+                                  <w:szCs w:val="18"/>
+                                </w:rPr>
+                                <w:t xml:space="preserve"> .. </w:t>
+                              </w:r>
+                              <w:proofErr w:type="spellStart"/>
+                              <w:proofErr w:type="gramStart"/>
+                              <w:r>
+                                <w:rPr>
+                                  <w:sz w:val="18"/>
+                                  <w:szCs w:val="18"/>
+                                </w:rPr>
+                                <w:t>arg</w:t>
+                              </w:r>
+                              <w:proofErr w:type="spellEnd"/>
+                              <w:proofErr w:type="gramEnd"/>
                             </w:p>
                             <w:p>
                               <w:pPr>
@@ -11462,8 +13029,33 @@
                                   <w:sz w:val="18"/>
                                   <w:szCs w:val="18"/>
                                 </w:rPr>
-                                <w:t xml:space="preserve">  import          host:port</w:t>
-                              </w:r>
+                                <w:t xml:space="preserve">  </w:t>
+                              </w:r>
+                              <w:proofErr w:type="gramStart"/>
+                              <w:r>
+                                <w:rPr>
+                                  <w:sz w:val="18"/>
+                                  <w:szCs w:val="18"/>
+                                </w:rPr>
+                                <w:t>import</w:t>
+                              </w:r>
+                              <w:proofErr w:type="gramEnd"/>
+                              <w:r>
+                                <w:rPr>
+                                  <w:sz w:val="18"/>
+                                  <w:szCs w:val="18"/>
+                                </w:rPr>
+                                <w:t xml:space="preserve">          </w:t>
+                              </w:r>
+                              <w:proofErr w:type="spellStart"/>
+                              <w:r>
+                                <w:rPr>
+                                  <w:sz w:val="18"/>
+                                  <w:szCs w:val="18"/>
+                                </w:rPr>
+                                <w:t>host:port</w:t>
+                              </w:r>
+                              <w:proofErr w:type="spellEnd"/>
                             </w:p>
                             <w:p>
                               <w:pPr>
@@ -11477,7 +13069,23 @@
                                   <w:sz w:val="18"/>
                                   <w:szCs w:val="18"/>
                                 </w:rPr>
-                                <w:t xml:space="preserve">                  --from &lt;arg&gt;</w:t>
+                                <w:t xml:space="preserve">                  --from &lt;</w:t>
+                              </w:r>
+                              <w:proofErr w:type="spellStart"/>
+                              <w:r>
+                                <w:rPr>
+                                  <w:sz w:val="18"/>
+                                  <w:szCs w:val="18"/>
+                                </w:rPr>
+                                <w:t>arg</w:t>
+                              </w:r>
+                              <w:proofErr w:type="spellEnd"/>
+                              <w:r>
+                                <w:rPr>
+                                  <w:sz w:val="18"/>
+                                  <w:szCs w:val="18"/>
+                                </w:rPr>
+                                <w:t>&gt;</w:t>
                               </w:r>
                             </w:p>
                             <w:p>
@@ -11522,13 +13130,28 @@
                                   <w:sz w:val="18"/>
                                   <w:szCs w:val="18"/>
                                 </w:rPr>
-                                <w:t xml:space="preserve">  help            (show this help)</w:t>
+                                <w:t xml:space="preserve">  </w:t>
+                              </w:r>
+                              <w:proofErr w:type="gramStart"/>
+                              <w:r>
+                                <w:rPr>
+                                  <w:sz w:val="18"/>
+                                  <w:szCs w:val="18"/>
+                                </w:rPr>
+                                <w:t>help</w:t>
+                              </w:r>
+                              <w:proofErr w:type="gramEnd"/>
+                              <w:r>
+                                <w:rPr>
+                                  <w:sz w:val="18"/>
+                                  <w:szCs w:val="18"/>
+                                </w:rPr>
+                                <w:t xml:space="preserve">            (show this help)</w:t>
                               </w:r>
                             </w:p>
                             <w:p>
                               <w:pPr>
                                 <w:rPr>
-                                  <w:rFonts w:hint="eastAsia"/>
                                   <w:sz w:val="18"/>
                                   <w:szCs w:val="18"/>
                                 </w:rPr>
@@ -11538,7 +13161,23 @@
                                   <w:sz w:val="18"/>
                                   <w:szCs w:val="18"/>
                                 </w:rPr>
-                                <w:t>For check, fix, reshard, del-node, set-timeout you can specify the host and port of a</w:t>
+                                <w:t xml:space="preserve">For check, fix, </w:t>
+                              </w:r>
+                              <w:proofErr w:type="spellStart"/>
+                              <w:r>
+                                <w:rPr>
+                                  <w:sz w:val="18"/>
+                                  <w:szCs w:val="18"/>
+                                </w:rPr>
+                                <w:t>reshard</w:t>
+                              </w:r>
+                              <w:proofErr w:type="spellEnd"/>
+                              <w:r>
+                                <w:rPr>
+                                  <w:sz w:val="18"/>
+                                  <w:szCs w:val="18"/>
+                                </w:rPr>
+                                <w:t>, del-node, set-timeout you can specify the host and port of a</w:t>
                               </w:r>
                               <w:r>
                                 <w:rPr>
@@ -12126,12 +13765,14 @@
       <w:r>
         <w:t>到这，应该明白了吧，就是靠上面这些操作完成</w:t>
       </w:r>
+      <w:proofErr w:type="spellStart"/>
       <w:r>
         <w:rPr>
           <w:rFonts w:hint="eastAsia"/>
         </w:rPr>
         <w:t>redis</w:t>
       </w:r>
+      <w:proofErr w:type="spellEnd"/>
       <w:r>
         <w:rPr>
           <w:rFonts w:hint="eastAsia"/>
@@ -12242,7 +13883,6 @@
                             <w:p>
                               <w:pPr>
                                 <w:rPr>
-                                  <w:rFonts w:hint="eastAsia"/>
                                   <w:sz w:val="18"/>
                                   <w:szCs w:val="18"/>
                                 </w:rPr>
@@ -12252,7 +13892,55 @@
                                   <w:sz w:val="18"/>
                                   <w:szCs w:val="18"/>
                                 </w:rPr>
-                                <w:t>[root@zk1 src]# ./redis-trib.rb  create  --replicas  1  192.168.215.129:7000 192.168.215.129:7001  192.168.215.129:7002 192.168.215.130:7003  192.168.215</w:t>
+                                <w:t xml:space="preserve">[root@zk1 </w:t>
+                              </w:r>
+                              <w:proofErr w:type="spellStart"/>
+                              <w:r>
+                                <w:rPr>
+                                  <w:sz w:val="18"/>
+                                  <w:szCs w:val="18"/>
+                                </w:rPr>
+                                <w:t>src</w:t>
+                              </w:r>
+                              <w:proofErr w:type="spellEnd"/>
+                              <w:r>
+                                <w:rPr>
+                                  <w:sz w:val="18"/>
+                                  <w:szCs w:val="18"/>
+                                </w:rPr>
+                                <w:t>]# ./</w:t>
+                              </w:r>
+                              <w:proofErr w:type="spellStart"/>
+                              <w:r>
+                                <w:rPr>
+                                  <w:sz w:val="18"/>
+                                  <w:szCs w:val="18"/>
+                                </w:rPr>
+                                <w:t>redis-</w:t>
+                              </w:r>
+                              <w:proofErr w:type="gramStart"/>
+                              <w:r>
+                                <w:rPr>
+                                  <w:sz w:val="18"/>
+                                  <w:szCs w:val="18"/>
+                                </w:rPr>
+                                <w:t>trib.rb</w:t>
+                              </w:r>
+                              <w:proofErr w:type="spellEnd"/>
+                              <w:r>
+                                <w:rPr>
+                                  <w:sz w:val="18"/>
+                                  <w:szCs w:val="18"/>
+                                </w:rPr>
+                                <w:t xml:space="preserve">  create</w:t>
+                              </w:r>
+                              <w:proofErr w:type="gramEnd"/>
+                              <w:r>
+                                <w:rPr>
+                                  <w:sz w:val="18"/>
+                                  <w:szCs w:val="18"/>
+                                </w:rPr>
+                                <w:t xml:space="preserve">  --replicas  1  192.168.215.129:7000 192.168.215.129:7001  192.168.215.129:7002 192.168.215.130:7003  192.168.215</w:t>
                               </w:r>
                               <w:r>
                                 <w:rPr>
@@ -12533,7 +14221,23 @@
                                   <w:sz w:val="18"/>
                                   <w:szCs w:val="18"/>
                                 </w:rPr>
-                                <w:t xml:space="preserve">   slots:0-5460 (5461 slots) master</w:t>
+                                <w:t xml:space="preserve">   </w:t>
+                              </w:r>
+                              <w:proofErr w:type="gramStart"/>
+                              <w:r>
+                                <w:rPr>
+                                  <w:sz w:val="18"/>
+                                  <w:szCs w:val="18"/>
+                                </w:rPr>
+                                <w:t>slots:</w:t>
+                              </w:r>
+                              <w:proofErr w:type="gramEnd"/>
+                              <w:r>
+                                <w:rPr>
+                                  <w:sz w:val="18"/>
+                                  <w:szCs w:val="18"/>
+                                </w:rPr>
+                                <w:t>0-5460 (5461 slots) master</w:t>
                               </w:r>
                             </w:p>
                             <w:p>
@@ -12563,7 +14267,23 @@
                                   <w:sz w:val="18"/>
                                   <w:szCs w:val="18"/>
                                 </w:rPr>
-                                <w:t xml:space="preserve">   slots:10923-16383 (5461 slots) master</w:t>
+                                <w:t xml:space="preserve">   </w:t>
+                              </w:r>
+                              <w:proofErr w:type="gramStart"/>
+                              <w:r>
+                                <w:rPr>
+                                  <w:sz w:val="18"/>
+                                  <w:szCs w:val="18"/>
+                                </w:rPr>
+                                <w:t>slots:</w:t>
+                              </w:r>
+                              <w:proofErr w:type="gramEnd"/>
+                              <w:r>
+                                <w:rPr>
+                                  <w:sz w:val="18"/>
+                                  <w:szCs w:val="18"/>
+                                </w:rPr>
+                                <w:t>10923-16383 (5461 slots) master</w:t>
                               </w:r>
                             </w:p>
                             <w:p>
@@ -12593,7 +14313,23 @@
                                   <w:sz w:val="18"/>
                                   <w:szCs w:val="18"/>
                                 </w:rPr>
-                                <w:t xml:space="preserve">   replicates 82c0e591b9bc7a289026dff2873a254d1c49d285</w:t>
+                                <w:t xml:space="preserve">   </w:t>
+                              </w:r>
+                              <w:proofErr w:type="gramStart"/>
+                              <w:r>
+                                <w:rPr>
+                                  <w:sz w:val="18"/>
+                                  <w:szCs w:val="18"/>
+                                </w:rPr>
+                                <w:t>replicates</w:t>
+                              </w:r>
+                              <w:proofErr w:type="gramEnd"/>
+                              <w:r>
+                                <w:rPr>
+                                  <w:sz w:val="18"/>
+                                  <w:szCs w:val="18"/>
+                                </w:rPr>
+                                <w:t xml:space="preserve"> 82c0e591b9bc7a289026dff2873a254d1c49d285</w:t>
                               </w:r>
                             </w:p>
                             <w:p>
@@ -12623,7 +14359,23 @@
                                   <w:sz w:val="18"/>
                                   <w:szCs w:val="18"/>
                                 </w:rPr>
-                                <w:t>Can I set the above configuration? (type 'yes' to accept): yes</w:t>
+                                <w:t>Can I set the above configuration? (</w:t>
+                              </w:r>
+                              <w:proofErr w:type="gramStart"/>
+                              <w:r>
+                                <w:rPr>
+                                  <w:sz w:val="18"/>
+                                  <w:szCs w:val="18"/>
+                                </w:rPr>
+                                <w:t>type</w:t>
+                              </w:r>
+                              <w:proofErr w:type="gramEnd"/>
+                              <w:r>
+                                <w:rPr>
+                                  <w:sz w:val="18"/>
+                                  <w:szCs w:val="18"/>
+                                </w:rPr>
+                                <w:t xml:space="preserve"> 'yes' to accept): yes</w:t>
                               </w:r>
                             </w:p>
                             <w:p>
@@ -12653,7 +14405,23 @@
                                   <w:sz w:val="18"/>
                                   <w:szCs w:val="18"/>
                                 </w:rPr>
-                                <w:t>&gt;&gt;&gt; Assign a different config epoch to each node</w:t>
+                                <w:t xml:space="preserve">&gt;&gt;&gt; Assign a different </w:t>
+                              </w:r>
+                              <w:proofErr w:type="spellStart"/>
+                              <w:r>
+                                <w:rPr>
+                                  <w:sz w:val="18"/>
+                                  <w:szCs w:val="18"/>
+                                </w:rPr>
+                                <w:t>config</w:t>
+                              </w:r>
+                              <w:proofErr w:type="spellEnd"/>
+                              <w:r>
+                                <w:rPr>
+                                  <w:sz w:val="18"/>
+                                  <w:szCs w:val="18"/>
+                                </w:rPr>
+                                <w:t xml:space="preserve"> epoch to each node</w:t>
                               </w:r>
                             </w:p>
                             <w:p>
@@ -12728,7 +14496,23 @@
                                   <w:sz w:val="18"/>
                                   <w:szCs w:val="18"/>
                                 </w:rPr>
-                                <w:t xml:space="preserve">   slots:0-5460 (5461 slots) master</w:t>
+                                <w:t xml:space="preserve">   </w:t>
+                              </w:r>
+                              <w:proofErr w:type="gramStart"/>
+                              <w:r>
+                                <w:rPr>
+                                  <w:sz w:val="18"/>
+                                  <w:szCs w:val="18"/>
+                                </w:rPr>
+                                <w:t>slots:</w:t>
+                              </w:r>
+                              <w:proofErr w:type="gramEnd"/>
+                              <w:r>
+                                <w:rPr>
+                                  <w:sz w:val="18"/>
+                                  <w:szCs w:val="18"/>
+                                </w:rPr>
+                                <w:t>0-5460 (5461 slots) master</w:t>
                               </w:r>
                             </w:p>
                             <w:p>
@@ -12773,7 +14557,23 @@
                                   <w:sz w:val="18"/>
                                   <w:szCs w:val="18"/>
                                 </w:rPr>
-                                <w:t xml:space="preserve">   slots: (0 slots) slave</w:t>
+                                <w:t xml:space="preserve">   </w:t>
+                              </w:r>
+                              <w:proofErr w:type="gramStart"/>
+                              <w:r>
+                                <w:rPr>
+                                  <w:sz w:val="18"/>
+                                  <w:szCs w:val="18"/>
+                                </w:rPr>
+                                <w:t>slots</w:t>
+                              </w:r>
+                              <w:proofErr w:type="gramEnd"/>
+                              <w:r>
+                                <w:rPr>
+                                  <w:sz w:val="18"/>
+                                  <w:szCs w:val="18"/>
+                                </w:rPr>
+                                <w:t>: (0 slots) slave</w:t>
                               </w:r>
                             </w:p>
                             <w:p>
@@ -12788,13 +14588,28 @@
                                   <w:sz w:val="18"/>
                                   <w:szCs w:val="18"/>
                                 </w:rPr>
-                                <w:t xml:space="preserve">   replicates 82c0e591b9bc7a289026dff2873a254d1c49d285</w:t>
+                                <w:t xml:space="preserve">   </w:t>
+                              </w:r>
+                              <w:proofErr w:type="gramStart"/>
+                              <w:r>
+                                <w:rPr>
+                                  <w:sz w:val="18"/>
+                                  <w:szCs w:val="18"/>
+                                </w:rPr>
+                                <w:t>replicates</w:t>
+                              </w:r>
+                              <w:proofErr w:type="gramEnd"/>
+                              <w:r>
+                                <w:rPr>
+                                  <w:sz w:val="18"/>
+                                  <w:szCs w:val="18"/>
+                                </w:rPr>
+                                <w:t xml:space="preserve"> 82c0e591b9bc7a289026dff2873a254d1c49d285</w:t>
                               </w:r>
                             </w:p>
                             <w:p>
                               <w:pPr>
                                 <w:rPr>
-                                  <w:rFonts w:hint="eastAsia"/>
                                   <w:sz w:val="18"/>
                                   <w:szCs w:val="18"/>
                                 </w:rPr>
@@ -12834,7 +14649,23 @@
                                   <w:sz w:val="18"/>
                                   <w:szCs w:val="18"/>
                                 </w:rPr>
-                                <w:t xml:space="preserve">   slots:10923-16383 (5461 slots) master</w:t>
+                                <w:t xml:space="preserve">   </w:t>
+                              </w:r>
+                              <w:proofErr w:type="gramStart"/>
+                              <w:r>
+                                <w:rPr>
+                                  <w:sz w:val="18"/>
+                                  <w:szCs w:val="18"/>
+                                </w:rPr>
+                                <w:t>slots:</w:t>
+                              </w:r>
+                              <w:proofErr w:type="gramEnd"/>
+                              <w:r>
+                                <w:rPr>
+                                  <w:sz w:val="18"/>
+                                  <w:szCs w:val="18"/>
+                                </w:rPr>
+                                <w:t>10923-16383 (5461 slots) master</w:t>
                               </w:r>
                             </w:p>
                             <w:p>
@@ -12879,7 +14710,23 @@
                                   <w:sz w:val="18"/>
                                   <w:szCs w:val="18"/>
                                 </w:rPr>
-                                <w:t xml:space="preserve">   slots:5461-10922 (5462 slots) master</w:t>
+                                <w:t xml:space="preserve">   </w:t>
+                              </w:r>
+                              <w:proofErr w:type="gramStart"/>
+                              <w:r>
+                                <w:rPr>
+                                  <w:sz w:val="18"/>
+                                  <w:szCs w:val="18"/>
+                                </w:rPr>
+                                <w:t>slots:</w:t>
+                              </w:r>
+                              <w:proofErr w:type="gramEnd"/>
+                              <w:r>
+                                <w:rPr>
+                                  <w:sz w:val="18"/>
+                                  <w:szCs w:val="18"/>
+                                </w:rPr>
+                                <w:t>5461-10922 (5462 slots) master</w:t>
                               </w:r>
                             </w:p>
                             <w:p>
@@ -12945,7 +14792,6 @@
                             <w:p>
                               <w:pPr>
                                 <w:rPr>
-                                  <w:rFonts w:hint="eastAsia"/>
                                   <w:sz w:val="18"/>
                                   <w:szCs w:val="18"/>
                                 </w:rPr>
@@ -13590,9 +15436,19 @@
       <w:r>
         <w:t>下，</w:t>
       </w:r>
-      <w:r>
-        <w:t>”-replicas 1”</w:t>
-      </w:r>
+      <w:proofErr w:type="gramStart"/>
+      <w:r>
+        <w:t>”</w:t>
+      </w:r>
+      <w:proofErr w:type="gramEnd"/>
+      <w:r>
+        <w:t>-replicas 1</w:t>
+      </w:r>
+      <w:proofErr w:type="gramStart"/>
+      <w:r>
+        <w:t>”</w:t>
+      </w:r>
+      <w:proofErr w:type="gramEnd"/>
       <w:r>
         <w:rPr>
           <w:rFonts w:hint="eastAsia"/>
@@ -13789,7 +15645,39 @@
                                   <w:sz w:val="18"/>
                                   <w:szCs w:val="18"/>
                                 </w:rPr>
-                                <w:t>[root@zk1 src]# ./redis-trib.rb check 192.168.215.129:7002</w:t>
+                                <w:t xml:space="preserve">[root@zk1 </w:t>
+                              </w:r>
+                              <w:proofErr w:type="spellStart"/>
+                              <w:r>
+                                <w:rPr>
+                                  <w:sz w:val="18"/>
+                                  <w:szCs w:val="18"/>
+                                </w:rPr>
+                                <w:t>src</w:t>
+                              </w:r>
+                              <w:proofErr w:type="spellEnd"/>
+                              <w:r>
+                                <w:rPr>
+                                  <w:sz w:val="18"/>
+                                  <w:szCs w:val="18"/>
+                                </w:rPr>
+                                <w:t>]# ./</w:t>
+                              </w:r>
+                              <w:proofErr w:type="spellStart"/>
+                              <w:r>
+                                <w:rPr>
+                                  <w:sz w:val="18"/>
+                                  <w:szCs w:val="18"/>
+                                </w:rPr>
+                                <w:t>redis-trib.rb</w:t>
+                              </w:r>
+                              <w:proofErr w:type="spellEnd"/>
+                              <w:r>
+                                <w:rPr>
+                                  <w:sz w:val="18"/>
+                                  <w:szCs w:val="18"/>
+                                </w:rPr>
+                                <w:t xml:space="preserve"> check 192.168.215.129:7002</w:t>
                               </w:r>
                             </w:p>
                             <w:p>
@@ -13834,7 +15722,23 @@
                                   <w:sz w:val="18"/>
                                   <w:szCs w:val="18"/>
                                 </w:rPr>
-                                <w:t xml:space="preserve">   slots: (0 slots) slave</w:t>
+                                <w:t xml:space="preserve">   </w:t>
+                              </w:r>
+                              <w:proofErr w:type="gramStart"/>
+                              <w:r>
+                                <w:rPr>
+                                  <w:sz w:val="18"/>
+                                  <w:szCs w:val="18"/>
+                                </w:rPr>
+                                <w:t>slots</w:t>
+                              </w:r>
+                              <w:proofErr w:type="gramEnd"/>
+                              <w:r>
+                                <w:rPr>
+                                  <w:sz w:val="18"/>
+                                  <w:szCs w:val="18"/>
+                                </w:rPr>
+                                <w:t>: (0 slots) slave</w:t>
                               </w:r>
                             </w:p>
                             <w:p>
@@ -13849,7 +15753,23 @@
                                   <w:sz w:val="18"/>
                                   <w:szCs w:val="18"/>
                                 </w:rPr>
-                                <w:t xml:space="preserve">   replicates 82c0e591b9bc7a289026dff2873a254d1c49d285</w:t>
+                                <w:t xml:space="preserve">   </w:t>
+                              </w:r>
+                              <w:proofErr w:type="gramStart"/>
+                              <w:r>
+                                <w:rPr>
+                                  <w:sz w:val="18"/>
+                                  <w:szCs w:val="18"/>
+                                </w:rPr>
+                                <w:t>replicates</w:t>
+                              </w:r>
+                              <w:proofErr w:type="gramEnd"/>
+                              <w:r>
+                                <w:rPr>
+                                  <w:sz w:val="18"/>
+                                  <w:szCs w:val="18"/>
+                                </w:rPr>
+                                <w:t xml:space="preserve"> 82c0e591b9bc7a289026dff2873a254d1c49d285</w:t>
                               </w:r>
                             </w:p>
                             <w:p>
@@ -13879,7 +15799,23 @@
                                   <w:sz w:val="18"/>
                                   <w:szCs w:val="18"/>
                                 </w:rPr>
-                                <w:t xml:space="preserve">   slots:5461-10922 (5462 slots) master</w:t>
+                                <w:t xml:space="preserve">   </w:t>
+                              </w:r>
+                              <w:proofErr w:type="gramStart"/>
+                              <w:r>
+                                <w:rPr>
+                                  <w:sz w:val="18"/>
+                                  <w:szCs w:val="18"/>
+                                </w:rPr>
+                                <w:t>slots:</w:t>
+                              </w:r>
+                              <w:proofErr w:type="gramEnd"/>
+                              <w:r>
+                                <w:rPr>
+                                  <w:sz w:val="18"/>
+                                  <w:szCs w:val="18"/>
+                                </w:rPr>
+                                <w:t>5461-10922 (5462 slots) master</w:t>
                               </w:r>
                             </w:p>
                             <w:p>
@@ -13924,7 +15860,23 @@
                                   <w:sz w:val="18"/>
                                   <w:szCs w:val="18"/>
                                 </w:rPr>
-                                <w:t xml:space="preserve">   slots: (0 slots) slave</w:t>
+                                <w:t xml:space="preserve">   </w:t>
+                              </w:r>
+                              <w:proofErr w:type="gramStart"/>
+                              <w:r>
+                                <w:rPr>
+                                  <w:sz w:val="18"/>
+                                  <w:szCs w:val="18"/>
+                                </w:rPr>
+                                <w:t>slots</w:t>
+                              </w:r>
+                              <w:proofErr w:type="gramEnd"/>
+                              <w:r>
+                                <w:rPr>
+                                  <w:sz w:val="18"/>
+                                  <w:szCs w:val="18"/>
+                                </w:rPr>
+                                <w:t>: (0 slots) slave</w:t>
                               </w:r>
                             </w:p>
                             <w:p>
@@ -13939,7 +15891,23 @@
                                   <w:sz w:val="18"/>
                                   <w:szCs w:val="18"/>
                                 </w:rPr>
-                                <w:t xml:space="preserve">   replicates 16518afbfcbd961aeb76ef1592007a3e7fe24b1b</w:t>
+                                <w:t xml:space="preserve">   </w:t>
+                              </w:r>
+                              <w:proofErr w:type="gramStart"/>
+                              <w:r>
+                                <w:rPr>
+                                  <w:sz w:val="18"/>
+                                  <w:szCs w:val="18"/>
+                                </w:rPr>
+                                <w:t>replicates</w:t>
+                              </w:r>
+                              <w:proofErr w:type="gramEnd"/>
+                              <w:r>
+                                <w:rPr>
+                                  <w:sz w:val="18"/>
+                                  <w:szCs w:val="18"/>
+                                </w:rPr>
+                                <w:t xml:space="preserve"> 16518afbfcbd961aeb76ef1592007a3e7fe24b1b</w:t>
                               </w:r>
                             </w:p>
                             <w:p>
@@ -13969,7 +15937,23 @@
                                   <w:sz w:val="18"/>
                                   <w:szCs w:val="18"/>
                                 </w:rPr>
-                                <w:t xml:space="preserve">   slots:10923-16383 (5461 slots) master</w:t>
+                                <w:t xml:space="preserve">   </w:t>
+                              </w:r>
+                              <w:proofErr w:type="gramStart"/>
+                              <w:r>
+                                <w:rPr>
+                                  <w:sz w:val="18"/>
+                                  <w:szCs w:val="18"/>
+                                </w:rPr>
+                                <w:t>slots:</w:t>
+                              </w:r>
+                              <w:proofErr w:type="gramEnd"/>
+                              <w:r>
+                                <w:rPr>
+                                  <w:sz w:val="18"/>
+                                  <w:szCs w:val="18"/>
+                                </w:rPr>
+                                <w:t>10923-16383 (5461 slots) master</w:t>
                               </w:r>
                             </w:p>
                             <w:p>
@@ -14014,7 +15998,23 @@
                                   <w:sz w:val="18"/>
                                   <w:szCs w:val="18"/>
                                 </w:rPr>
-                                <w:t xml:space="preserve">   slots:0-5460 (5461 slots) master</w:t>
+                                <w:t xml:space="preserve">   </w:t>
+                              </w:r>
+                              <w:proofErr w:type="gramStart"/>
+                              <w:r>
+                                <w:rPr>
+                                  <w:sz w:val="18"/>
+                                  <w:szCs w:val="18"/>
+                                </w:rPr>
+                                <w:t>slots:</w:t>
+                              </w:r>
+                              <w:proofErr w:type="gramEnd"/>
+                              <w:r>
+                                <w:rPr>
+                                  <w:sz w:val="18"/>
+                                  <w:szCs w:val="18"/>
+                                </w:rPr>
+                                <w:t>0-5460 (5461 slots) master</w:t>
                               </w:r>
                             </w:p>
                             <w:p>
@@ -14059,7 +16059,23 @@
                                   <w:sz w:val="18"/>
                                   <w:szCs w:val="18"/>
                                 </w:rPr>
-                                <w:t xml:space="preserve">   slots: (0 slots) slave</w:t>
+                                <w:t xml:space="preserve">   </w:t>
+                              </w:r>
+                              <w:proofErr w:type="gramStart"/>
+                              <w:r>
+                                <w:rPr>
+                                  <w:sz w:val="18"/>
+                                  <w:szCs w:val="18"/>
+                                </w:rPr>
+                                <w:t>slots</w:t>
+                              </w:r>
+                              <w:proofErr w:type="gramEnd"/>
+                              <w:r>
+                                <w:rPr>
+                                  <w:sz w:val="18"/>
+                                  <w:szCs w:val="18"/>
+                                </w:rPr>
+                                <w:t>: (0 slots) slave</w:t>
                               </w:r>
                             </w:p>
                             <w:p>
@@ -14074,7 +16090,23 @@
                                   <w:sz w:val="18"/>
                                   <w:szCs w:val="18"/>
                                 </w:rPr>
-                                <w:t xml:space="preserve">   replicates 524219969118a57ceaac753ecef7585f634cdf26</w:t>
+                                <w:t xml:space="preserve">   </w:t>
+                              </w:r>
+                              <w:proofErr w:type="gramStart"/>
+                              <w:r>
+                                <w:rPr>
+                                  <w:sz w:val="18"/>
+                                  <w:szCs w:val="18"/>
+                                </w:rPr>
+                                <w:t>replicates</w:t>
+                              </w:r>
+                              <w:proofErr w:type="gramEnd"/>
+                              <w:r>
+                                <w:rPr>
+                                  <w:sz w:val="18"/>
+                                  <w:szCs w:val="18"/>
+                                </w:rPr>
+                                <w:t xml:space="preserve"> 524219969118a57ceaac753ecef7585f634cdf26</w:t>
                               </w:r>
                             </w:p>
                             <w:p>
@@ -14125,7 +16157,6 @@
                             <w:p>
                               <w:pPr>
                                 <w:rPr>
-                                  <w:rFonts w:hint="eastAsia"/>
                                   <w:sz w:val="18"/>
                                   <w:szCs w:val="18"/>
                                 </w:rPr>
@@ -14568,9 +16599,6 @@
       <w:pPr>
         <w:pStyle w:val="a3"/>
         <w:ind w:left="420" w:firstLineChars="0" w:firstLine="0"/>
-        <w:rPr>
-          <w:rFonts w:hint="eastAsia"/>
-        </w:rPr>
       </w:pPr>
       <w:r>
         <w:rPr>
@@ -14641,7 +16669,48 @@
                                   <w:sz w:val="18"/>
                                   <w:szCs w:val="18"/>
                                 </w:rPr>
-                                <w:t>[root@zk1 src]# ./redis-cli -c -p 7000 -h 192.168.215.129</w:t>
+                                <w:t xml:space="preserve">[root@zk1 </w:t>
+                              </w:r>
+                              <w:proofErr w:type="spellStart"/>
+                              <w:r>
+                                <w:rPr>
+                                  <w:sz w:val="18"/>
+                                  <w:szCs w:val="18"/>
+                                </w:rPr>
+                                <w:t>src</w:t>
+                              </w:r>
+                              <w:proofErr w:type="spellEnd"/>
+                              <w:r>
+                                <w:rPr>
+                                  <w:sz w:val="18"/>
+                                  <w:szCs w:val="18"/>
+                                </w:rPr>
+                                <w:t>]</w:t>
+                              </w:r>
+                              <w:proofErr w:type="gramStart"/>
+                              <w:r>
+                                <w:rPr>
+                                  <w:sz w:val="18"/>
+                                  <w:szCs w:val="18"/>
+                                </w:rPr>
+                                <w:t># ./</w:t>
+                              </w:r>
+                              <w:proofErr w:type="spellStart"/>
+                              <w:proofErr w:type="gramEnd"/>
+                              <w:r>
+                                <w:rPr>
+                                  <w:sz w:val="18"/>
+                                  <w:szCs w:val="18"/>
+                                </w:rPr>
+                                <w:t>redis</w:t>
+                              </w:r>
+                              <w:proofErr w:type="spellEnd"/>
+                              <w:r>
+                                <w:rPr>
+                                  <w:sz w:val="18"/>
+                                  <w:szCs w:val="18"/>
+                                </w:rPr>
+                                <w:t>-cli -c -p 7000 -h 192.168.215.129</w:t>
                               </w:r>
                             </w:p>
                             <w:p>
@@ -14681,13 +16750,24 @@
                                   <w:szCs w:val="18"/>
                                 </w:rPr>
                               </w:pPr>
-                              <w:r>
-                                <w:rPr>
-                                  <w:sz w:val="18"/>
-                                  <w:szCs w:val="18"/>
-                                </w:rPr>
-                                <w:t>cluster_state:ok</w:t>
-                              </w:r>
+                              <w:proofErr w:type="spellStart"/>
+                              <w:r>
+                                <w:rPr>
+                                  <w:sz w:val="18"/>
+                                  <w:szCs w:val="18"/>
+                                </w:rPr>
+                                <w:t>cluster_state</w:t>
+                              </w:r>
+                              <w:proofErr w:type="gramStart"/>
+                              <w:r>
+                                <w:rPr>
+                                  <w:sz w:val="18"/>
+                                  <w:szCs w:val="18"/>
+                                </w:rPr>
+                                <w:t>:ok</w:t>
+                              </w:r>
+                              <w:proofErr w:type="spellEnd"/>
+                              <w:proofErr w:type="gramEnd"/>
                             </w:p>
                             <w:p>
                               <w:pPr>
@@ -14827,7 +16907,6 @@
                             <w:p>
                               <w:pPr>
                                 <w:rPr>
-                                  <w:rFonts w:hint="eastAsia"/>
                                   <w:sz w:val="18"/>
                                   <w:szCs w:val="18"/>
                                 </w:rPr>
@@ -15126,9 +17205,6 @@
       <w:pPr>
         <w:pStyle w:val="a3"/>
         <w:ind w:left="420" w:firstLineChars="0" w:firstLine="0"/>
-        <w:rPr>
-          <w:rFonts w:hint="eastAsia"/>
-        </w:rPr>
       </w:pPr>
       <w:r>
         <w:rPr>
@@ -15294,6 +17370,7 @@
                                 </w:rPr>
                                 <w:t xml:space="preserve"> </w:t>
                               </w:r>
+                              <w:proofErr w:type="spellStart"/>
                               <w:r>
                                 <w:rPr>
                                   <w:rFonts w:ascii="Consolas" w:eastAsia="宋体" w:hAnsi="Consolas" w:cs="Consolas"/>
@@ -15305,6 +17382,7 @@
                                 </w:rPr>
                                 <w:t>lbl</w:t>
                               </w:r>
+                              <w:proofErr w:type="spellEnd"/>
                             </w:p>
                             <w:p>
                               <w:pPr>
@@ -15317,7 +17395,7 @@
                                 <w:ind w:left="0"/>
                                 <w:jc w:val="left"/>
                                 <w:rPr>
-                                  <w:rFonts w:ascii="微软雅黑" w:eastAsia="微软雅黑" w:hAnsi="微软雅黑" w:cs="宋体" w:hint="eastAsia"/>
+                                  <w:rFonts w:ascii="微软雅黑" w:eastAsia="微软雅黑" w:hAnsi="微软雅黑" w:cs="宋体"/>
                                   <w:color w:val="BEBEC5"/>
                                   <w:kern w:val="0"/>
                                   <w:sz w:val="18"/>
@@ -15523,7 +17601,7 @@
                                 <w:ind w:left="0"/>
                                 <w:jc w:val="left"/>
                                 <w:rPr>
-                                  <w:rFonts w:ascii="微软雅黑" w:eastAsia="微软雅黑" w:hAnsi="微软雅黑" w:cs="宋体" w:hint="eastAsia"/>
+                                  <w:rFonts w:ascii="微软雅黑" w:eastAsia="微软雅黑" w:hAnsi="微软雅黑" w:cs="宋体"/>
                                   <w:color w:val="BEBEC5"/>
                                   <w:kern w:val="0"/>
                                   <w:sz w:val="18"/>
@@ -15553,7 +17631,7 @@
                                 <w:ind w:left="0"/>
                                 <w:jc w:val="left"/>
                                 <w:rPr>
-                                  <w:rFonts w:ascii="微软雅黑" w:eastAsia="微软雅黑" w:hAnsi="微软雅黑" w:cs="宋体" w:hint="eastAsia"/>
+                                  <w:rFonts w:ascii="微软雅黑" w:eastAsia="微软雅黑" w:hAnsi="微软雅黑" w:cs="宋体"/>
                                   <w:color w:val="BEBEC5"/>
                                   <w:kern w:val="0"/>
                                   <w:sz w:val="18"/>
@@ -15649,7 +17727,7 @@
                                 <w:ind w:left="0"/>
                                 <w:jc w:val="left"/>
                                 <w:rPr>
-                                  <w:rFonts w:ascii="微软雅黑" w:eastAsia="微软雅黑" w:hAnsi="微软雅黑" w:cs="宋体" w:hint="eastAsia"/>
+                                  <w:rFonts w:ascii="微软雅黑" w:eastAsia="微软雅黑" w:hAnsi="微软雅黑" w:cs="宋体"/>
                                   <w:color w:val="BEBEC5"/>
                                   <w:kern w:val="0"/>
                                   <w:sz w:val="18"/>
@@ -15665,7 +17743,31 @@
                                   <w:szCs w:val="18"/>
                                   <w:bdr w:val="none" w:sz="0" w:space="0" w:color="auto" w:frame="1"/>
                                 </w:rPr>
-                                <w:t>"lbl"</w:t>
+                                <w:t>"</w:t>
+                              </w:r>
+                              <w:proofErr w:type="spellStart"/>
+                              <w:r>
+                                <w:rPr>
+                                  <w:rFonts w:ascii="Consolas" w:eastAsia="宋体" w:hAnsi="Consolas" w:cs="Consolas"/>
+                                  <w:color w:val="50A14F"/>
+                                  <w:kern w:val="0"/>
+                                  <w:sz w:val="18"/>
+                                  <w:szCs w:val="18"/>
+                                  <w:bdr w:val="none" w:sz="0" w:space="0" w:color="auto" w:frame="1"/>
+                                </w:rPr>
+                                <w:t>lbl</w:t>
+                              </w:r>
+                              <w:proofErr w:type="spellEnd"/>
+                              <w:r>
+                                <w:rPr>
+                                  <w:rFonts w:ascii="Consolas" w:eastAsia="宋体" w:hAnsi="Consolas" w:cs="Consolas"/>
+                                  <w:color w:val="50A14F"/>
+                                  <w:kern w:val="0"/>
+                                  <w:sz w:val="18"/>
+                                  <w:szCs w:val="18"/>
+                                  <w:bdr w:val="none" w:sz="0" w:space="0" w:color="auto" w:frame="1"/>
+                                </w:rPr>
+                                <w:t>"</w:t>
                               </w:r>
                             </w:p>
                           </w:txbxContent>
@@ -16222,11 +18324,6 @@
       </w:r>
     </w:p>
     <w:p>
-      <w:pPr>
-        <w:rPr>
-          <w:rFonts w:hint="eastAsia"/>
-        </w:rPr>
-      </w:pPr>
       <w:r>
         <w:rPr>
           <w:rFonts w:hint="eastAsia"/>
@@ -16236,12 +18333,14 @@
       <w:r>
         <w:t>是</w:t>
       </w:r>
+      <w:proofErr w:type="spellStart"/>
       <w:r>
         <w:rPr>
           <w:rFonts w:hint="eastAsia"/>
         </w:rPr>
         <w:t>redis</w:t>
       </w:r>
+      <w:proofErr w:type="spellEnd"/>
       <w:r>
         <w:rPr>
           <w:rFonts w:hint="eastAsia"/>
@@ -16287,11 +18386,19 @@
       <w:r>
         <w:t>不同节点，算法是</w:t>
       </w:r>
+      <w:proofErr w:type="spellStart"/>
       <w:r>
         <w:rPr>
           <w:rFonts w:hint="eastAsia"/>
         </w:rPr>
-        <w:t>crc(</w:t>
+        <w:t>crc</w:t>
+      </w:r>
+      <w:proofErr w:type="spellEnd"/>
+      <w:r>
+        <w:rPr>
+          <w:rFonts w:hint="eastAsia"/>
+        </w:rPr>
+        <w:t>(</w:t>
       </w:r>
       <w:r>
         <w:t>16</w:t>
@@ -16366,11 +18473,19 @@
         </w:rPr>
         <w:t>master</w:t>
       </w:r>
+      <w:proofErr w:type="gramStart"/>
       <w:r>
         <w:rPr>
           <w:rFonts w:hint="eastAsia"/>
         </w:rPr>
-        <w:t>宕机</w:t>
+        <w:t>宕</w:t>
+      </w:r>
+      <w:proofErr w:type="gramEnd"/>
+      <w:r>
+        <w:rPr>
+          <w:rFonts w:hint="eastAsia"/>
+        </w:rPr>
+        <w:t>机</w:t>
       </w:r>
     </w:p>
     <w:p>
@@ -16467,12 +18582,14 @@
       <w:r>
         <w:t>你会发现</w:t>
       </w:r>
+      <w:proofErr w:type="spellStart"/>
       <w:r>
         <w:rPr>
           <w:rFonts w:hint="eastAsia"/>
         </w:rPr>
         <w:t>cluster_current_epoch</w:t>
       </w:r>
+      <w:proofErr w:type="spellEnd"/>
       <w:r>
         <w:rPr>
           <w:rFonts w:hint="eastAsia"/>
@@ -16497,12 +18614,14 @@
       <w:r>
         <w:t>这是因为</w:t>
       </w:r>
+      <w:proofErr w:type="spellStart"/>
       <w:r>
         <w:rPr>
           <w:rFonts w:hint="eastAsia"/>
         </w:rPr>
         <w:t>redis</w:t>
       </w:r>
+      <w:proofErr w:type="spellEnd"/>
       <w:r>
         <w:rPr>
           <w:rFonts w:hint="eastAsia"/>
@@ -16622,7 +18741,39 @@
                                   <w:sz w:val="18"/>
                                   <w:szCs w:val="18"/>
                                 </w:rPr>
-                                <w:t>[root@zk1 src]# ./redis-trib.rb check 192.168.215.129:7002</w:t>
+                                <w:t xml:space="preserve">[root@zk1 </w:t>
+                              </w:r>
+                              <w:proofErr w:type="spellStart"/>
+                              <w:r>
+                                <w:rPr>
+                                  <w:sz w:val="18"/>
+                                  <w:szCs w:val="18"/>
+                                </w:rPr>
+                                <w:t>src</w:t>
+                              </w:r>
+                              <w:proofErr w:type="spellEnd"/>
+                              <w:r>
+                                <w:rPr>
+                                  <w:sz w:val="18"/>
+                                  <w:szCs w:val="18"/>
+                                </w:rPr>
+                                <w:t>]# ./</w:t>
+                              </w:r>
+                              <w:proofErr w:type="spellStart"/>
+                              <w:r>
+                                <w:rPr>
+                                  <w:sz w:val="18"/>
+                                  <w:szCs w:val="18"/>
+                                </w:rPr>
+                                <w:t>redis-trib.rb</w:t>
+                              </w:r>
+                              <w:proofErr w:type="spellEnd"/>
+                              <w:r>
+                                <w:rPr>
+                                  <w:sz w:val="18"/>
+                                  <w:szCs w:val="18"/>
+                                </w:rPr>
+                                <w:t xml:space="preserve"> check 192.168.215.129:7002</w:t>
                               </w:r>
                             </w:p>
                             <w:p>
@@ -16667,7 +18818,23 @@
                                   <w:sz w:val="18"/>
                                   <w:szCs w:val="18"/>
                                 </w:rPr>
-                                <w:t xml:space="preserve">   slots:5461-10922 (5462 slots) master</w:t>
+                                <w:t xml:space="preserve">   </w:t>
+                              </w:r>
+                              <w:proofErr w:type="gramStart"/>
+                              <w:r>
+                                <w:rPr>
+                                  <w:sz w:val="18"/>
+                                  <w:szCs w:val="18"/>
+                                </w:rPr>
+                                <w:t>slots:</w:t>
+                              </w:r>
+                              <w:proofErr w:type="gramEnd"/>
+                              <w:r>
+                                <w:rPr>
+                                  <w:sz w:val="18"/>
+                                  <w:szCs w:val="18"/>
+                                </w:rPr>
+                                <w:t>5461-10922 (5462 slots) master</w:t>
                               </w:r>
                             </w:p>
                             <w:p>
@@ -16712,7 +18879,23 @@
                                   <w:sz w:val="18"/>
                                   <w:szCs w:val="18"/>
                                 </w:rPr>
-                                <w:t xml:space="preserve">   slots: (0 slots) slave</w:t>
+                                <w:t xml:space="preserve">   </w:t>
+                              </w:r>
+                              <w:proofErr w:type="gramStart"/>
+                              <w:r>
+                                <w:rPr>
+                                  <w:sz w:val="18"/>
+                                  <w:szCs w:val="18"/>
+                                </w:rPr>
+                                <w:t>slots</w:t>
+                              </w:r>
+                              <w:proofErr w:type="gramEnd"/>
+                              <w:r>
+                                <w:rPr>
+                                  <w:sz w:val="18"/>
+                                  <w:szCs w:val="18"/>
+                                </w:rPr>
+                                <w:t>: (0 slots) slave</w:t>
                               </w:r>
                             </w:p>
                             <w:p>
@@ -16727,7 +18910,23 @@
                                   <w:sz w:val="18"/>
                                   <w:szCs w:val="18"/>
                                 </w:rPr>
-                                <w:t xml:space="preserve">   replicates 16518afbfcbd961aeb76ef1592007a3e7fe24b1b</w:t>
+                                <w:t xml:space="preserve">   </w:t>
+                              </w:r>
+                              <w:proofErr w:type="gramStart"/>
+                              <w:r>
+                                <w:rPr>
+                                  <w:sz w:val="18"/>
+                                  <w:szCs w:val="18"/>
+                                </w:rPr>
+                                <w:t>replicates</w:t>
+                              </w:r>
+                              <w:proofErr w:type="gramEnd"/>
+                              <w:r>
+                                <w:rPr>
+                                  <w:sz w:val="18"/>
+                                  <w:szCs w:val="18"/>
+                                </w:rPr>
+                                <w:t xml:space="preserve"> 16518afbfcbd961aeb76ef1592007a3e7fe24b1b</w:t>
                               </w:r>
                             </w:p>
                             <w:p>
@@ -16757,7 +18956,23 @@
                                   <w:sz w:val="18"/>
                                   <w:szCs w:val="18"/>
                                 </w:rPr>
-                                <w:t xml:space="preserve">   slots:10923-16383 (5461 slots) master</w:t>
+                                <w:t xml:space="preserve">   </w:t>
+                              </w:r>
+                              <w:proofErr w:type="gramStart"/>
+                              <w:r>
+                                <w:rPr>
+                                  <w:sz w:val="18"/>
+                                  <w:szCs w:val="18"/>
+                                </w:rPr>
+                                <w:t>slots:</w:t>
+                              </w:r>
+                              <w:proofErr w:type="gramEnd"/>
+                              <w:r>
+                                <w:rPr>
+                                  <w:sz w:val="18"/>
+                                  <w:szCs w:val="18"/>
+                                </w:rPr>
+                                <w:t>10923-16383 (5461 slots) master</w:t>
                               </w:r>
                             </w:p>
                             <w:p>
@@ -16802,7 +19017,23 @@
                                   <w:sz w:val="18"/>
                                   <w:szCs w:val="18"/>
                                 </w:rPr>
-                                <w:t xml:space="preserve">   slots:0-5460 (5461 slots) master</w:t>
+                                <w:t xml:space="preserve">   </w:t>
+                              </w:r>
+                              <w:proofErr w:type="gramStart"/>
+                              <w:r>
+                                <w:rPr>
+                                  <w:sz w:val="18"/>
+                                  <w:szCs w:val="18"/>
+                                </w:rPr>
+                                <w:t>slots:</w:t>
+                              </w:r>
+                              <w:proofErr w:type="gramEnd"/>
+                              <w:r>
+                                <w:rPr>
+                                  <w:sz w:val="18"/>
+                                  <w:szCs w:val="18"/>
+                                </w:rPr>
+                                <w:t>0-5460 (5461 slots) master</w:t>
                               </w:r>
                             </w:p>
                             <w:p>
@@ -16847,7 +19078,23 @@
                                   <w:sz w:val="18"/>
                                   <w:szCs w:val="18"/>
                                 </w:rPr>
-                                <w:t xml:space="preserve">   slots: (0 slots) slave</w:t>
+                                <w:t xml:space="preserve">   </w:t>
+                              </w:r>
+                              <w:proofErr w:type="gramStart"/>
+                              <w:r>
+                                <w:rPr>
+                                  <w:sz w:val="18"/>
+                                  <w:szCs w:val="18"/>
+                                </w:rPr>
+                                <w:t>slots</w:t>
+                              </w:r>
+                              <w:proofErr w:type="gramEnd"/>
+                              <w:r>
+                                <w:rPr>
+                                  <w:sz w:val="18"/>
+                                  <w:szCs w:val="18"/>
+                                </w:rPr>
+                                <w:t>: (0 slots) slave</w:t>
                               </w:r>
                             </w:p>
                             <w:p>
@@ -16862,7 +19109,23 @@
                                   <w:sz w:val="18"/>
                                   <w:szCs w:val="18"/>
                                 </w:rPr>
-                                <w:t xml:space="preserve">   replicates 524219969118a57ceaac753ecef7585f634cdf26</w:t>
+                                <w:t xml:space="preserve">   </w:t>
+                              </w:r>
+                              <w:proofErr w:type="gramStart"/>
+                              <w:r>
+                                <w:rPr>
+                                  <w:sz w:val="18"/>
+                                  <w:szCs w:val="18"/>
+                                </w:rPr>
+                                <w:t>replicates</w:t>
+                              </w:r>
+                              <w:proofErr w:type="gramEnd"/>
+                              <w:r>
+                                <w:rPr>
+                                  <w:sz w:val="18"/>
+                                  <w:szCs w:val="18"/>
+                                </w:rPr>
+                                <w:t xml:space="preserve"> 524219969118a57ceaac753ecef7585f634cdf26</w:t>
                               </w:r>
                             </w:p>
                             <w:p>
@@ -16913,7 +19176,6 @@
                             <w:p>
                               <w:pPr>
                                 <w:rPr>
-                                  <w:rFonts w:hint="eastAsia"/>
                                   <w:sz w:val="18"/>
                                   <w:szCs w:val="18"/>
                                 </w:rPr>
@@ -17348,7 +19610,48 @@
                                   <w:sz w:val="18"/>
                                   <w:szCs w:val="18"/>
                                 </w:rPr>
-                                <w:t>[root@zk1 src]# ./redis-cli -c -p 7000 -h 192.168.215.129</w:t>
+                                <w:t xml:space="preserve">[root@zk1 </w:t>
+                              </w:r>
+                              <w:proofErr w:type="spellStart"/>
+                              <w:r>
+                                <w:rPr>
+                                  <w:sz w:val="18"/>
+                                  <w:szCs w:val="18"/>
+                                </w:rPr>
+                                <w:t>src</w:t>
+                              </w:r>
+                              <w:proofErr w:type="spellEnd"/>
+                              <w:r>
+                                <w:rPr>
+                                  <w:sz w:val="18"/>
+                                  <w:szCs w:val="18"/>
+                                </w:rPr>
+                                <w:t>]</w:t>
+                              </w:r>
+                              <w:proofErr w:type="gramStart"/>
+                              <w:r>
+                                <w:rPr>
+                                  <w:sz w:val="18"/>
+                                  <w:szCs w:val="18"/>
+                                </w:rPr>
+                                <w:t># ./</w:t>
+                              </w:r>
+                              <w:proofErr w:type="spellStart"/>
+                              <w:proofErr w:type="gramEnd"/>
+                              <w:r>
+                                <w:rPr>
+                                  <w:sz w:val="18"/>
+                                  <w:szCs w:val="18"/>
+                                </w:rPr>
+                                <w:t>redis</w:t>
+                              </w:r>
+                              <w:proofErr w:type="spellEnd"/>
+                              <w:r>
+                                <w:rPr>
+                                  <w:sz w:val="18"/>
+                                  <w:szCs w:val="18"/>
+                                </w:rPr>
+                                <w:t>-cli -c -p 7000 -h 192.168.215.129</w:t>
                               </w:r>
                             </w:p>
                             <w:p>
@@ -17373,13 +19676,24 @@
                                   <w:szCs w:val="18"/>
                                 </w:rPr>
                               </w:pPr>
-                              <w:r>
-                                <w:rPr>
-                                  <w:sz w:val="18"/>
-                                  <w:szCs w:val="18"/>
-                                </w:rPr>
-                                <w:t>cluster_state:ok</w:t>
-                              </w:r>
+                              <w:proofErr w:type="spellStart"/>
+                              <w:r>
+                                <w:rPr>
+                                  <w:sz w:val="18"/>
+                                  <w:szCs w:val="18"/>
+                                </w:rPr>
+                                <w:t>cluster_state</w:t>
+                              </w:r>
+                              <w:proofErr w:type="gramStart"/>
+                              <w:r>
+                                <w:rPr>
+                                  <w:sz w:val="18"/>
+                                  <w:szCs w:val="18"/>
+                                </w:rPr>
+                                <w:t>:ok</w:t>
+                              </w:r>
+                              <w:proofErr w:type="spellEnd"/>
+                              <w:proofErr w:type="gramEnd"/>
                             </w:p>
                             <w:p>
                               <w:pPr>
@@ -17564,7 +19878,6 @@
                             <w:p>
                               <w:pPr>
                                 <w:rPr>
-                                  <w:rFonts w:hint="eastAsia"/>
                                   <w:sz w:val="18"/>
                                   <w:szCs w:val="18"/>
                                 </w:rPr>
@@ -17574,7 +19887,25 @@
                                   <w:sz w:val="18"/>
                                   <w:szCs w:val="18"/>
                                 </w:rPr>
-                                <w:t>"lbl"</w:t>
+                                <w:t>"</w:t>
+                              </w:r>
+                              <w:proofErr w:type="spellStart"/>
+                              <w:proofErr w:type="gramStart"/>
+                              <w:r>
+                                <w:rPr>
+                                  <w:sz w:val="18"/>
+                                  <w:szCs w:val="18"/>
+                                </w:rPr>
+                                <w:t>lbl</w:t>
+                              </w:r>
+                              <w:proofErr w:type="spellEnd"/>
+                              <w:proofErr w:type="gramEnd"/>
+                              <w:r>
+                                <w:rPr>
+                                  <w:sz w:val="18"/>
+                                  <w:szCs w:val="18"/>
+                                </w:rPr>
+                                <w:t>"</w:t>
                               </w:r>
                             </w:p>
                           </w:txbxContent>
@@ -17956,9 +20287,27 @@
       <w:r>
         <w:t>拷贝的</w:t>
       </w:r>
-      <w:r>
-        <w:t>”./redis-trib.rb check”</w:t>
-      </w:r>
+      <w:proofErr w:type="gramStart"/>
+      <w:r>
+        <w:t>”</w:t>
+      </w:r>
+      <w:proofErr w:type="gramEnd"/>
+      <w:r>
+        <w:t>./</w:t>
+      </w:r>
+      <w:proofErr w:type="spellStart"/>
+      <w:r>
+        <w:t>redis-trib.rb</w:t>
+      </w:r>
+      <w:proofErr w:type="spellEnd"/>
+      <w:r>
+        <w:t xml:space="preserve"> check</w:t>
+      </w:r>
+      <w:proofErr w:type="gramStart"/>
+      <w:r>
+        <w:t>”</w:t>
+      </w:r>
+      <w:proofErr w:type="gramEnd"/>
       <w:r>
         <w:rPr>
           <w:rFonts w:hint="eastAsia"/>
@@ -18069,7 +20418,23 @@
                                   <w:sz w:val="18"/>
                                   <w:szCs w:val="18"/>
                                 </w:rPr>
-                                <w:t>2.  `replicates 82c0e591b9bc7a289026dff2873a254d1c49d285`</w:t>
+                                <w:t>2.  `</w:t>
+                              </w:r>
+                              <w:proofErr w:type="gramStart"/>
+                              <w:r>
+                                <w:rPr>
+                                  <w:sz w:val="18"/>
+                                  <w:szCs w:val="18"/>
+                                </w:rPr>
+                                <w:t>replicates</w:t>
+                              </w:r>
+                              <w:proofErr w:type="gramEnd"/>
+                              <w:r>
+                                <w:rPr>
+                                  <w:sz w:val="18"/>
+                                  <w:szCs w:val="18"/>
+                                </w:rPr>
+                                <w:t xml:space="preserve"> 82c0e591b9bc7a289026dff2873a254d1c49d285`</w:t>
                               </w:r>
                             </w:p>
                             <w:p>
@@ -18084,13 +20449,28 @@
                                   <w:sz w:val="18"/>
                                   <w:szCs w:val="18"/>
                                 </w:rPr>
-                                <w:t>3.  `M:  82c0e591b9bc7a289026dff2873a254d1c49d285  192.168.215.130:7003`</w:t>
+                                <w:t xml:space="preserve">3.  `M:  </w:t>
+                              </w:r>
+                              <w:proofErr w:type="gramStart"/>
+                              <w:r>
+                                <w:rPr>
+                                  <w:sz w:val="18"/>
+                                  <w:szCs w:val="18"/>
+                                </w:rPr>
+                                <w:t>82c0e591b9bc7a289026dff2873a254d1c49d285  192.168.215.130:7003</w:t>
+                              </w:r>
+                              <w:proofErr w:type="gramEnd"/>
+                              <w:r>
+                                <w:rPr>
+                                  <w:sz w:val="18"/>
+                                  <w:szCs w:val="18"/>
+                                </w:rPr>
+                                <w:t>`</w:t>
                               </w:r>
                             </w:p>
                             <w:p>
                               <w:pPr>
                                 <w:rPr>
-                                  <w:rFonts w:hint="eastAsia"/>
                                   <w:sz w:val="18"/>
                                   <w:szCs w:val="18"/>
                                 </w:rPr>
@@ -18100,14 +20480,23 @@
                                   <w:sz w:val="18"/>
                                   <w:szCs w:val="18"/>
                                 </w:rPr>
-                                <w:t>4.  `slots:5</w:t>
-                              </w:r>
-                              <w:r>
-                                <w:rPr>
-                                  <w:sz w:val="18"/>
-                                  <w:szCs w:val="18"/>
-                                </w:rPr>
-                                <w:t>461-10922  (5462 slots) master`</w:t>
+                                <w:t>4.  `slots</w:t>
+                              </w:r>
+                              <w:proofErr w:type="gramStart"/>
+                              <w:r>
+                                <w:rPr>
+                                  <w:sz w:val="18"/>
+                                  <w:szCs w:val="18"/>
+                                </w:rPr>
+                                <w:t>:5461</w:t>
+                              </w:r>
+                              <w:proofErr w:type="gramEnd"/>
+                              <w:r>
+                                <w:rPr>
+                                  <w:sz w:val="18"/>
+                                  <w:szCs w:val="18"/>
+                                </w:rPr>
+                                <w:t>-10922  (5462 slots) master`</w:t>
                               </w:r>
                             </w:p>
                           </w:txbxContent>
@@ -18214,22 +20603,17 @@
       </w:r>
     </w:p>
     <w:p>
-      <w:pPr>
-        <w:rPr>
-          <w:rFonts w:hint="eastAsia"/>
-        </w:rPr>
-      </w:pPr>
+      <w:proofErr w:type="spellStart"/>
       <w:r>
         <w:rPr>
           <w:rFonts w:hint="eastAsia"/>
         </w:rPr>
         <w:t>redis</w:t>
       </w:r>
+      <w:proofErr w:type="spellEnd"/>
       <w:r>
         <w:t>具体实现原理后续再讲。</w:t>
       </w:r>
-      <w:bookmarkStart w:id="2" w:name="_GoBack"/>
-      <w:bookmarkEnd w:id="2"/>
     </w:p>
     <w:sectPr>
       <w:pgSz w:w="11906" w:h="16838"/>
@@ -20840,6 +23224,29 @@
       <w:szCs w:val="48"/>
     </w:rPr>
   </w:style>
+  <w:style w:type="paragraph" w:styleId="2">
+    <w:name w:val="heading 2"/>
+    <w:basedOn w:val="a"/>
+    <w:next w:val="a"/>
+    <w:link w:val="2Char"/>
+    <w:uiPriority w:val="9"/>
+    <w:unhideWhenUsed/>
+    <w:qFormat/>
+    <w:rsid w:val="00B47F64"/>
+    <w:pPr>
+      <w:keepNext/>
+      <w:keepLines/>
+      <w:spacing w:before="260" w:after="260" w:line="416" w:lineRule="auto"/>
+      <w:outlineLvl w:val="1"/>
+    </w:pPr>
+    <w:rPr>
+      <w:rFonts w:asciiTheme="majorHAnsi" w:eastAsiaTheme="majorEastAsia" w:hAnsiTheme="majorHAnsi" w:cstheme="majorBidi"/>
+      <w:b/>
+      <w:bCs/>
+      <w:sz w:val="32"/>
+      <w:szCs w:val="32"/>
+    </w:rPr>
+  </w:style>
   <w:style w:type="character" w:default="1" w:styleId="a0">
     <w:name w:val="Default Paragraph Font"/>
     <w:uiPriority w:val="1"/>
@@ -21018,6 +23425,20 @@
     <w:name w:val="hljs-string"/>
     <w:basedOn w:val="a0"/>
     <w:rsid w:val="00652073"/>
+  </w:style>
+  <w:style w:type="character" w:customStyle="1" w:styleId="2Char">
+    <w:name w:val="标题 2 Char"/>
+    <w:basedOn w:val="a0"/>
+    <w:link w:val="2"/>
+    <w:uiPriority w:val="9"/>
+    <w:rsid w:val="00B47F64"/>
+    <w:rPr>
+      <w:rFonts w:asciiTheme="majorHAnsi" w:eastAsiaTheme="majorEastAsia" w:hAnsiTheme="majorHAnsi" w:cstheme="majorBidi"/>
+      <w:b/>
+      <w:bCs/>
+      <w:sz w:val="32"/>
+      <w:szCs w:val="32"/>
+    </w:rPr>
   </w:style>
 </w:styles>
 </file>

</xml_diff>